<commit_message>
design diagram, clustering and moving docs to subfolder
</commit_message>
<xml_diff>
--- a/design/diagrams.docx
+++ b/design/diagrams.docx
@@ -18,7 +18,7 @@
         <mc:AlternateContent>
           <mc:Choice Requires="wpg">
             <w:drawing>
-              <wp:anchor distT="0" distB="0" distL="114300" distR="114300" simplePos="0" relativeHeight="251630592" behindDoc="0" locked="0" layoutInCell="1" allowOverlap="1" wp14:anchorId="3C1C2CB1" wp14:editId="392EB166">
+              <wp:anchor distT="0" distB="0" distL="114300" distR="114300" simplePos="0" relativeHeight="251593728" behindDoc="0" locked="0" layoutInCell="1" allowOverlap="1" wp14:anchorId="3C1C2CB1" wp14:editId="125703BC">
                 <wp:simplePos x="0" y="0"/>
                 <wp:positionH relativeFrom="column">
                   <wp:posOffset>46990</wp:posOffset>
@@ -1251,7 +1251,7 @@
           </mc:Choice>
           <mc:Fallback>
             <w:pict>
-              <v:group w14:anchorId="3C1C2CB1" id="Group 31" o:spid="_x0000_s1026" style="position:absolute;margin-left:3.7pt;margin-top:12.55pt;width:451.95pt;height:396.2pt;z-index:251630592;mso-height-relative:margin" coordsize="5739765,5031740" o:gfxdata="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">
+              <v:group w14:anchorId="3C1C2CB1" id="Group 31" o:spid="_x0000_s1026" style="position:absolute;margin-left:3.7pt;margin-top:12.55pt;width:451.95pt;height:396.2pt;z-index:251593728;mso-height-relative:margin" coordsize="5739765,5031740" o:gfxdata="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">
                 <v:shapetype id="_x0000_t13" coordsize="21600,21600" o:spt="13" adj="16200,5400" path="m@0,0l@0@1,0@1,0@2@0@2@0,21600,21600,10800xe">
                   <v:stroke joinstyle="miter"/>
                   <v:formulas>
@@ -1612,6 +1612,8 @@
     <w:p/>
     <w:p/>
     <w:p>
+      <w:bookmarkStart w:id="0" w:name="_GoBack"/>
+      <w:bookmarkEnd w:id="0"/>
       <w:r>
         <w:rPr>
           <w:noProof/>
@@ -1619,7 +1621,7 @@
         <mc:AlternateContent>
           <mc:Choice Requires="wpg">
             <w:drawing>
-              <wp:anchor distT="0" distB="0" distL="114300" distR="114300" simplePos="0" relativeHeight="251672576" behindDoc="0" locked="0" layoutInCell="1" allowOverlap="1" wp14:anchorId="67BB82C9" wp14:editId="0C536ED3">
+              <wp:anchor distT="0" distB="0" distL="114300" distR="114300" simplePos="0" relativeHeight="251680768" behindDoc="0" locked="0" layoutInCell="1" allowOverlap="1" wp14:anchorId="560151B1" wp14:editId="31AF9BD9">
                 <wp:simplePos x="0" y="0"/>
                 <wp:positionH relativeFrom="column">
                   <wp:posOffset>1188720</wp:posOffset>
@@ -1638,7 +1640,7 @@
                     <wp:lineTo x="0" y="0"/>
                   </wp:wrapPolygon>
                 </wp:wrapThrough>
-                <wp:docPr id="129" name="Group 129"/>
+                <wp:docPr id="10" name="Group 10"/>
                 <wp:cNvGraphicFramePr/>
                 <a:graphic xmlns:a="http://schemas.openxmlformats.org/drawingml/2006/main">
                   <a:graphicData uri="http://schemas.microsoft.com/office/word/2010/wordprocessingGroup">
@@ -1710,28 +1712,26 @@
                         </wps:bodyPr>
                       </wps:wsp>
                       <wps:wsp>
-                        <wps:cNvPr id="122" name="Rectangle 122"/>
+                        <wps:cNvPr id="123" name="Rectangle 123"/>
                         <wps:cNvSpPr/>
                         <wps:spPr>
                           <a:xfrm>
-                            <a:off x="924560" y="1706880"/>
-                            <a:ext cx="2165350" cy="571500"/>
-                          </a:xfrm>
-                          <a:prstGeom prst="rect">
-                            <a:avLst/>
-                          </a:prstGeom>
-                        </wps:spPr>
-                        <wps:style>
-                          <a:lnRef idx="2">
-                            <a:schemeClr val="accent6">
-                              <a:shade val="50000"/>
-                            </a:schemeClr>
+                            <a:off x="10160" y="1137920"/>
+                            <a:ext cx="1481455" cy="571500"/>
+                          </a:xfrm>
+                          <a:prstGeom prst="rect">
+                            <a:avLst/>
+                          </a:prstGeom>
+                        </wps:spPr>
+                        <wps:style>
+                          <a:lnRef idx="3">
+                            <a:schemeClr val="lt1"/>
                           </a:lnRef>
                           <a:fillRef idx="1">
-                            <a:schemeClr val="accent6"/>
-                          </a:fillRef>
-                          <a:effectRef idx="0">
-                            <a:schemeClr val="accent6"/>
+                            <a:schemeClr val="accent3"/>
+                          </a:fillRef>
+                          <a:effectRef idx="1">
+                            <a:schemeClr val="accent3"/>
                           </a:effectRef>
                           <a:fontRef idx="minor">
                             <a:schemeClr val="lt1"/>
@@ -1744,7 +1744,7 @@
                                 <w:jc w:val="center"/>
                               </w:pPr>
                               <w:r>
-                                <w:t>Kernel</w:t>
+                                <w:t>DPI (PF_RING/DPDK)</w:t>
                               </w:r>
                             </w:p>
                           </w:txbxContent>
@@ -1757,12 +1757,12 @@
                         </wps:bodyPr>
                       </wps:wsp>
                       <wps:wsp>
-                        <wps:cNvPr id="123" name="Rectangle 123"/>
+                        <wps:cNvPr id="127" name="Rectangle 127"/>
                         <wps:cNvSpPr/>
                         <wps:spPr>
                           <a:xfrm>
-                            <a:off x="10160" y="1137920"/>
-                            <a:ext cx="1834515" cy="571500"/>
+                            <a:off x="0" y="568960"/>
+                            <a:ext cx="3091815" cy="571500"/>
                           </a:xfrm>
                           <a:prstGeom prst="rect">
                             <a:avLst/>
@@ -1773,10 +1773,10 @@
                             <a:schemeClr val="lt1"/>
                           </a:lnRef>
                           <a:fillRef idx="1">
-                            <a:schemeClr val="accent3"/>
+                            <a:schemeClr val="accent4"/>
                           </a:fillRef>
                           <a:effectRef idx="1">
-                            <a:schemeClr val="accent3"/>
+                            <a:schemeClr val="accent4"/>
                           </a:effectRef>
                           <a:fontRef idx="minor">
                             <a:schemeClr val="lt1"/>
@@ -1789,7 +1789,7 @@
                                 <w:jc w:val="center"/>
                               </w:pPr>
                               <w:r>
-                                <w:t>DPI (PF_RING/DPDK)</w:t>
+                                <w:t>RXTX Abstraction API</w:t>
                               </w:r>
                             </w:p>
                           </w:txbxContent>
@@ -1802,29 +1802,29 @@
                         </wps:bodyPr>
                       </wps:wsp>
                       <wps:wsp>
-                        <wps:cNvPr id="124" name="Rectangle 124"/>
+                        <wps:cNvPr id="128" name="Rectangle 128"/>
                         <wps:cNvSpPr/>
                         <wps:spPr>
                           <a:xfrm>
-                            <a:off x="1838960" y="1137920"/>
-                            <a:ext cx="1252855" cy="571500"/>
-                          </a:xfrm>
-                          <a:prstGeom prst="rect">
-                            <a:avLst/>
-                          </a:prstGeom>
-                        </wps:spPr>
-                        <wps:style>
-                          <a:lnRef idx="3">
-                            <a:schemeClr val="lt1"/>
-                          </a:lnRef>
-                          <a:fillRef idx="1">
-                            <a:schemeClr val="accent3"/>
+                            <a:off x="0" y="0"/>
+                            <a:ext cx="3091815" cy="571500"/>
+                          </a:xfrm>
+                          <a:prstGeom prst="rect">
+                            <a:avLst/>
+                          </a:prstGeom>
+                        </wps:spPr>
+                        <wps:style>
+                          <a:lnRef idx="1">
+                            <a:schemeClr val="accent5"/>
+                          </a:lnRef>
+                          <a:fillRef idx="2">
+                            <a:schemeClr val="accent5"/>
                           </a:fillRef>
                           <a:effectRef idx="1">
-                            <a:schemeClr val="accent3"/>
-                          </a:effectRef>
-                          <a:fontRef idx="minor">
-                            <a:schemeClr val="lt1"/>
+                            <a:schemeClr val="accent5"/>
+                          </a:effectRef>
+                          <a:fontRef idx="minor">
+                            <a:schemeClr val="dk1"/>
                           </a:fontRef>
                         </wps:style>
                         <wps:txbx>
@@ -1834,11 +1834,11 @@
                                 <w:jc w:val="center"/>
                               </w:pPr>
                               <w:r>
-                                <w:t>IPC(</w:t>
+                                <w:t>Application (IPPS/PPP/PHS/</w:t>
                               </w:r>
                               <w:proofErr w:type="spellStart"/>
                               <w:r>
-                                <w:t>ZeroMQ</w:t>
+                                <w:t>etc</w:t>
                               </w:r>
                               <w:proofErr w:type="spellEnd"/>
                               <w:r>
@@ -1855,12 +1855,12 @@
                         </wps:bodyPr>
                       </wps:wsp>
                       <wps:wsp>
-                        <wps:cNvPr id="127" name="Rectangle 127"/>
+                        <wps:cNvPr id="124" name="Rectangle 124"/>
                         <wps:cNvSpPr/>
                         <wps:spPr>
                           <a:xfrm>
-                            <a:off x="0" y="568960"/>
-                            <a:ext cx="3091815" cy="571500"/>
+                            <a:off x="1493520" y="1137920"/>
+                            <a:ext cx="909955" cy="571500"/>
                           </a:xfrm>
                           <a:prstGeom prst="rect">
                             <a:avLst/>
@@ -1871,10 +1871,10 @@
                             <a:schemeClr val="lt1"/>
                           </a:lnRef>
                           <a:fillRef idx="1">
-                            <a:schemeClr val="accent4"/>
+                            <a:schemeClr val="accent3"/>
                           </a:fillRef>
                           <a:effectRef idx="1">
-                            <a:schemeClr val="accent4"/>
+                            <a:schemeClr val="accent3"/>
                           </a:effectRef>
                           <a:fontRef idx="minor">
                             <a:schemeClr val="lt1"/>
@@ -1887,7 +1887,15 @@
                                 <w:jc w:val="center"/>
                               </w:pPr>
                               <w:r>
-                                <w:t>RXTX Abstraction API</w:t>
+                                <w:t>IPC(</w:t>
+                              </w:r>
+                              <w:proofErr w:type="spellStart"/>
+                              <w:r>
+                                <w:t>ZeroMQ</w:t>
+                              </w:r>
+                              <w:proofErr w:type="spellEnd"/>
+                              <w:r>
+                                <w:t>)</w:t>
                               </w:r>
                             </w:p>
                           </w:txbxContent>
@@ -1900,29 +1908,31 @@
                         </wps:bodyPr>
                       </wps:wsp>
                       <wps:wsp>
-                        <wps:cNvPr id="128" name="Rectangle 128"/>
+                        <wps:cNvPr id="122" name="Rectangle 122"/>
                         <wps:cNvSpPr/>
                         <wps:spPr>
                           <a:xfrm>
-                            <a:off x="0" y="0"/>
-                            <a:ext cx="3091815" cy="571500"/>
-                          </a:xfrm>
-                          <a:prstGeom prst="rect">
-                            <a:avLst/>
-                          </a:prstGeom>
-                        </wps:spPr>
-                        <wps:style>
-                          <a:lnRef idx="1">
-                            <a:schemeClr val="accent5"/>
-                          </a:lnRef>
-                          <a:fillRef idx="2">
-                            <a:schemeClr val="accent5"/>
-                          </a:fillRef>
-                          <a:effectRef idx="1">
-                            <a:schemeClr val="accent5"/>
-                          </a:effectRef>
-                          <a:fontRef idx="minor">
-                            <a:schemeClr val="dk1"/>
+                            <a:off x="924560" y="1706880"/>
+                            <a:ext cx="2167255" cy="571500"/>
+                          </a:xfrm>
+                          <a:prstGeom prst="rect">
+                            <a:avLst/>
+                          </a:prstGeom>
+                        </wps:spPr>
+                        <wps:style>
+                          <a:lnRef idx="2">
+                            <a:schemeClr val="accent6">
+                              <a:shade val="50000"/>
+                            </a:schemeClr>
+                          </a:lnRef>
+                          <a:fillRef idx="1">
+                            <a:schemeClr val="accent6"/>
+                          </a:fillRef>
+                          <a:effectRef idx="0">
+                            <a:schemeClr val="accent6"/>
+                          </a:effectRef>
+                          <a:fontRef idx="minor">
+                            <a:schemeClr val="lt1"/>
                           </a:fontRef>
                         </wps:style>
                         <wps:txbx>
@@ -1932,15 +1942,52 @@
                                 <w:jc w:val="center"/>
                               </w:pPr>
                               <w:r>
-                                <w:t>Application (IPPS/PPP/PHS/</w:t>
-                              </w:r>
-                              <w:proofErr w:type="spellStart"/>
-                              <w:r>
-                                <w:t>etc</w:t>
-                              </w:r>
-                              <w:proofErr w:type="spellEnd"/>
-                              <w:r>
-                                <w:t>)</w:t>
+                                <w:t>Kernel</w:t>
+                              </w:r>
+                            </w:p>
+                          </w:txbxContent>
+                        </wps:txbx>
+                        <wps:bodyPr rot="0" spcFirstLastPara="0" vertOverflow="overflow" horzOverflow="overflow" vert="horz" wrap="square" lIns="91440" tIns="45720" rIns="91440" bIns="45720" numCol="1" spcCol="0" rtlCol="0" fromWordArt="0" anchor="ctr" anchorCtr="0" forceAA="0" compatLnSpc="1">
+                          <a:prstTxWarp prst="textNoShape">
+                            <a:avLst/>
+                          </a:prstTxWarp>
+                          <a:noAutofit/>
+                        </wps:bodyPr>
+                      </wps:wsp>
+                      <wps:wsp>
+                        <wps:cNvPr id="2" name="Rectangle 2"/>
+                        <wps:cNvSpPr/>
+                        <wps:spPr>
+                          <a:xfrm>
+                            <a:off x="2407920" y="1137920"/>
+                            <a:ext cx="685800" cy="571500"/>
+                          </a:xfrm>
+                          <a:prstGeom prst="rect">
+                            <a:avLst/>
+                          </a:prstGeom>
+                        </wps:spPr>
+                        <wps:style>
+                          <a:lnRef idx="3">
+                            <a:schemeClr val="lt1"/>
+                          </a:lnRef>
+                          <a:fillRef idx="1">
+                            <a:schemeClr val="accent3"/>
+                          </a:fillRef>
+                          <a:effectRef idx="1">
+                            <a:schemeClr val="accent3"/>
+                          </a:effectRef>
+                          <a:fontRef idx="minor">
+                            <a:schemeClr val="lt1"/>
+                          </a:fontRef>
+                        </wps:style>
+                        <wps:txbx>
+                          <w:txbxContent>
+                            <w:p>
+                              <w:pPr>
+                                <w:jc w:val="center"/>
+                              </w:pPr>
+                              <w:r>
+                                <w:t>Other</w:t>
                               </w:r>
                             </w:p>
                           </w:txbxContent>
@@ -1960,7 +2007,7 @@
           </mc:Choice>
           <mc:Fallback>
             <w:pict>
-              <v:group w14:anchorId="67BB82C9" id="Group 129" o:spid="_x0000_s1056" style="position:absolute;margin-left:93.6pt;margin-top:9.2pt;width:243.8pt;height:223.8pt;z-index:251672576" coordsize="3096260,2842260" o:gfxdata="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">
+              <v:group w14:anchorId="560151B1" id="Group 10" o:spid="_x0000_s1056" style="position:absolute;margin-left:93.6pt;margin-top:9.2pt;width:243.8pt;height:223.8pt;z-index:251680768" coordsize="3096260,2842260" o:gfxdata="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">
                 <v:rect id="Rectangle 121" o:spid="_x0000_s1057" style="position:absolute;left:10160;top:1706880;width:3086100;height:1135380;visibility:visible;mso-wrap-style:square;v-text-anchor:middle" o:gfxdata="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" fillcolor="#5b9bd5 [3208]" strokecolor="#1f4d78 [1608]" strokeweight="1pt">
                   <v:textbox>
                     <w:txbxContent>
@@ -1985,7 +2032,7 @@
                     </w:txbxContent>
                   </v:textbox>
                 </v:rect>
-                <v:rect id="Rectangle 122" o:spid="_x0000_s1058" style="position:absolute;left:924560;top:1706880;width:2165350;height:571500;visibility:visible;mso-wrap-style:square;v-text-anchor:middle" o:gfxdata="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" fillcolor="#70ad47 [3209]" strokecolor="#375623 [1609]" strokeweight="1pt">
+                <v:rect id="Rectangle 123" o:spid="_x0000_s1058" style="position:absolute;left:10160;top:1137920;width:1481455;height:571500;visibility:visible;mso-wrap-style:square;v-text-anchor:middle" o:gfxdata="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" fillcolor="#a5a5a5 [3206]" strokecolor="white [3201]" strokeweight="1.5pt">
                   <v:textbox>
                     <w:txbxContent>
                       <w:p>
@@ -1993,13 +2040,13 @@
                           <w:jc w:val="center"/>
                         </w:pPr>
                         <w:r>
-                          <w:t>Kernel</w:t>
+                          <w:t>DPI (PF_RING/DPDK)</w:t>
                         </w:r>
                       </w:p>
                     </w:txbxContent>
                   </v:textbox>
                 </v:rect>
-                <v:rect id="Rectangle 123" o:spid="_x0000_s1059" style="position:absolute;left:10160;top:1137920;width:1834515;height:571500;visibility:visible;mso-wrap-style:square;v-text-anchor:middle" o:gfxdata="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" fillcolor="#a5a5a5 [3206]" strokecolor="white [3201]" strokeweight="1.5pt">
+                <v:rect id="Rectangle 127" o:spid="_x0000_s1059" style="position:absolute;top:568960;width:3091815;height:571500;visibility:visible;mso-wrap-style:square;v-text-anchor:middle" o:gfxdata="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" fillcolor="#ffc000 [3207]" strokecolor="white [3201]" strokeweight="1.5pt">
                   <v:textbox>
                     <w:txbxContent>
                       <w:p>
@@ -2007,49 +2054,13 @@
                           <w:jc w:val="center"/>
                         </w:pPr>
                         <w:r>
-                          <w:t>DPI (PF_RING/DPDK)</w:t>
+                          <w:t>RXTX Abstraction API</w:t>
                         </w:r>
                       </w:p>
                     </w:txbxContent>
                   </v:textbox>
                 </v:rect>
-                <v:rect id="Rectangle 124" o:spid="_x0000_s1060" style="position:absolute;left:1838960;top:1137920;width:1252855;height:571500;visibility:visible;mso-wrap-style:square;v-text-anchor:middle" o:gfxdata="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" fillcolor="#a5a5a5 [3206]" strokecolor="white [3201]" strokeweight="1.5pt">
-                  <v:textbox>
-                    <w:txbxContent>
-                      <w:p>
-                        <w:pPr>
-                          <w:jc w:val="center"/>
-                        </w:pPr>
-                        <w:r>
-                          <w:t>IPC(</w:t>
-                        </w:r>
-                        <w:proofErr w:type="spellStart"/>
-                        <w:r>
-                          <w:t>ZeroMQ</w:t>
-                        </w:r>
-                        <w:proofErr w:type="spellEnd"/>
-                        <w:r>
-                          <w:t>)</w:t>
-                        </w:r>
-                      </w:p>
-                    </w:txbxContent>
-                  </v:textbox>
-                </v:rect>
-                <v:rect id="Rectangle 127" o:spid="_x0000_s1061" style="position:absolute;top:568960;width:3091815;height:571500;visibility:visible;mso-wrap-style:square;v-text-anchor:middle" o:gfxdata="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" fillcolor="#ffc000 [3207]" strokecolor="white [3201]" strokeweight="1.5pt">
-                  <v:textbox>
-                    <w:txbxContent>
-                      <w:p>
-                        <w:pPr>
-                          <w:jc w:val="center"/>
-                        </w:pPr>
-                        <w:r>
-                          <w:t>RXTX Abstraction API</w:t>
-                        </w:r>
-                      </w:p>
-                    </w:txbxContent>
-                  </v:textbox>
-                </v:rect>
-                <v:rect id="Rectangle 128" o:spid="_x0000_s1062" style="position:absolute;width:3091815;height:571500;visibility:visible;mso-wrap-style:square;v-text-anchor:middle" o:gfxdata="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" fillcolor="#91bce3 [2168]" strokecolor="#5b9bd5 [3208]" strokeweight=".5pt">
+                <v:rect id="Rectangle 128" o:spid="_x0000_s1060" style="position:absolute;width:3091815;height:571500;visibility:visible;mso-wrap-style:square;v-text-anchor:middle" o:gfxdata="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" fillcolor="#91bce3 [2168]" strokecolor="#5b9bd5 [3208]" strokeweight=".5pt">
                   <v:fill color2="#7aaddd [2616]" rotate="t" colors="0 #b1cbe9;.5 #a3c1e5;1 #92b9e4" focus="100%" type="gradient">
                     <o:fill v:ext="view" type="gradientUnscaled"/>
                   </v:fill>
@@ -2069,6 +2080,56 @@
                         <w:proofErr w:type="spellEnd"/>
                         <w:r>
                           <w:t>)</w:t>
+                        </w:r>
+                      </w:p>
+                    </w:txbxContent>
+                  </v:textbox>
+                </v:rect>
+                <v:rect id="Rectangle 124" o:spid="_x0000_s1061" style="position:absolute;left:1493520;top:1137920;width:909955;height:571500;visibility:visible;mso-wrap-style:square;v-text-anchor:middle" o:gfxdata="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" fillcolor="#a5a5a5 [3206]" strokecolor="white [3201]" strokeweight="1.5pt">
+                  <v:textbox>
+                    <w:txbxContent>
+                      <w:p>
+                        <w:pPr>
+                          <w:jc w:val="center"/>
+                        </w:pPr>
+                        <w:r>
+                          <w:t>IPC(</w:t>
+                        </w:r>
+                        <w:proofErr w:type="spellStart"/>
+                        <w:r>
+                          <w:t>ZeroMQ</w:t>
+                        </w:r>
+                        <w:proofErr w:type="spellEnd"/>
+                        <w:r>
+                          <w:t>)</w:t>
+                        </w:r>
+                      </w:p>
+                    </w:txbxContent>
+                  </v:textbox>
+                </v:rect>
+                <v:rect id="Rectangle 122" o:spid="_x0000_s1062" style="position:absolute;left:924560;top:1706880;width:2167255;height:571500;visibility:visible;mso-wrap-style:square;v-text-anchor:middle" o:gfxdata="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" fillcolor="#70ad47 [3209]" strokecolor="#375623 [1609]" strokeweight="1pt">
+                  <v:textbox>
+                    <w:txbxContent>
+                      <w:p>
+                        <w:pPr>
+                          <w:jc w:val="center"/>
+                        </w:pPr>
+                        <w:r>
+                          <w:t>Kernel</w:t>
+                        </w:r>
+                      </w:p>
+                    </w:txbxContent>
+                  </v:textbox>
+                </v:rect>
+                <v:rect id="Rectangle 2" o:spid="_x0000_s1063" style="position:absolute;left:2407920;top:1137920;width:685800;height:571500;visibility:visible;mso-wrap-style:square;v-text-anchor:middle" o:gfxdata="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" fillcolor="#a5a5a5 [3206]" strokecolor="white [3201]" strokeweight="1.5pt">
+                  <v:textbox>
+                    <w:txbxContent>
+                      <w:p>
+                        <w:pPr>
+                          <w:jc w:val="center"/>
+                        </w:pPr>
+                        <w:r>
+                          <w:t>Other</w:t>
                         </w:r>
                       </w:p>
                     </w:txbxContent>
@@ -2080,8 +2141,6 @@
           </mc:Fallback>
         </mc:AlternateContent>
       </w:r>
-      <w:bookmarkStart w:id="0" w:name="_GoBack"/>
-      <w:bookmarkEnd w:id="0"/>
     </w:p>
     <w:p/>
     <w:p/>
@@ -2102,15 +2161,2154 @@
     <w:p/>
     <w:p/>
     <w:p/>
-    <w:p/>
-    <w:p/>
-    <w:p/>
-    <w:p/>
-    <w:p/>
-    <w:p/>
-    <w:p/>
-    <w:p/>
-    <w:p/>
+    <w:p>
+      <w:r>
+        <w:rPr>
+          <w:noProof/>
+        </w:rPr>
+        <mc:AlternateContent>
+          <mc:Choice Requires="wpg">
+            <w:drawing>
+              <wp:anchor distT="0" distB="0" distL="114300" distR="114300" simplePos="0" relativeHeight="251658240" behindDoc="0" locked="0" layoutInCell="1" allowOverlap="1" wp14:anchorId="59891B8B" wp14:editId="6CED6159">
+                <wp:simplePos x="0" y="0"/>
+                <wp:positionH relativeFrom="column">
+                  <wp:posOffset>1767840</wp:posOffset>
+                </wp:positionH>
+                <wp:positionV relativeFrom="paragraph">
+                  <wp:posOffset>147955</wp:posOffset>
+                </wp:positionV>
+                <wp:extent cx="1954334" cy="2743200"/>
+                <wp:effectExtent l="0" t="0" r="27305" b="25400"/>
+                <wp:wrapThrough wrapText="bothSides">
+                  <wp:wrapPolygon edited="0">
+                    <wp:start x="0" y="0"/>
+                    <wp:lineTo x="0" y="21600"/>
+                    <wp:lineTo x="21621" y="21600"/>
+                    <wp:lineTo x="21621" y="0"/>
+                    <wp:lineTo x="0" y="0"/>
+                  </wp:wrapPolygon>
+                </wp:wrapThrough>
+                <wp:docPr id="1" name="Group 1"/>
+                <wp:cNvGraphicFramePr/>
+                <a:graphic xmlns:a="http://schemas.openxmlformats.org/drawingml/2006/main">
+                  <a:graphicData uri="http://schemas.microsoft.com/office/word/2010/wordprocessingGroup">
+                    <wpg:wgp>
+                      <wpg:cNvGrpSpPr/>
+                      <wpg:grpSpPr>
+                        <a:xfrm>
+                          <a:off x="0" y="0"/>
+                          <a:ext cx="1954334" cy="2743200"/>
+                          <a:chOff x="0" y="0"/>
+                          <a:chExt cx="1954334" cy="2743200"/>
+                        </a:xfrm>
+                      </wpg:grpSpPr>
+                      <wps:wsp>
+                        <wps:cNvPr id="155" name="Rectangle 155"/>
+                        <wps:cNvSpPr/>
+                        <wps:spPr>
+                          <a:xfrm>
+                            <a:off x="10160" y="335280"/>
+                            <a:ext cx="1944174" cy="463681"/>
+                          </a:xfrm>
+                          <a:prstGeom prst="rect">
+                            <a:avLst/>
+                          </a:prstGeom>
+                        </wps:spPr>
+                        <wps:style>
+                          <a:lnRef idx="3">
+                            <a:schemeClr val="lt1"/>
+                          </a:lnRef>
+                          <a:fillRef idx="1">
+                            <a:schemeClr val="accent1"/>
+                          </a:fillRef>
+                          <a:effectRef idx="1">
+                            <a:schemeClr val="accent1"/>
+                          </a:effectRef>
+                          <a:fontRef idx="minor">
+                            <a:schemeClr val="lt1"/>
+                          </a:fontRef>
+                        </wps:style>
+                        <wps:txbx>
+                          <w:txbxContent>
+                            <w:p>
+                              <w:pPr>
+                                <w:jc w:val="center"/>
+                              </w:pPr>
+                              <w:proofErr w:type="spellStart"/>
+                              <w:r>
+                                <w:t>Config</w:t>
+                              </w:r>
+                              <w:proofErr w:type="spellEnd"/>
+                              <w:r>
+                                <w:t>/Register</w:t>
+                              </w:r>
+                            </w:p>
+                          </w:txbxContent>
+                        </wps:txbx>
+                        <wps:bodyPr rot="0" spcFirstLastPara="0" vertOverflow="overflow" horzOverflow="overflow" vert="horz" wrap="square" lIns="91440" tIns="45720" rIns="91440" bIns="45720" numCol="1" spcCol="0" rtlCol="0" fromWordArt="0" anchor="ctr" anchorCtr="0" forceAA="0" compatLnSpc="1">
+                          <a:prstTxWarp prst="textNoShape">
+                            <a:avLst/>
+                          </a:prstTxWarp>
+                          <a:noAutofit/>
+                        </wps:bodyPr>
+                      </wps:wsp>
+                      <wps:wsp>
+                        <wps:cNvPr id="164" name="Rectangle 164"/>
+                        <wps:cNvSpPr/>
+                        <wps:spPr>
+                          <a:xfrm>
+                            <a:off x="0" y="0"/>
+                            <a:ext cx="1941830" cy="342900"/>
+                          </a:xfrm>
+                          <a:prstGeom prst="rect">
+                            <a:avLst/>
+                          </a:prstGeom>
+                        </wps:spPr>
+                        <wps:style>
+                          <a:lnRef idx="2">
+                            <a:schemeClr val="accent3">
+                              <a:shade val="50000"/>
+                            </a:schemeClr>
+                          </a:lnRef>
+                          <a:fillRef idx="1">
+                            <a:schemeClr val="accent3"/>
+                          </a:fillRef>
+                          <a:effectRef idx="0">
+                            <a:schemeClr val="accent3"/>
+                          </a:effectRef>
+                          <a:fontRef idx="minor">
+                            <a:schemeClr val="lt1"/>
+                          </a:fontRef>
+                        </wps:style>
+                        <wps:txbx>
+                          <w:txbxContent>
+                            <w:p>
+                              <w:pPr>
+                                <w:jc w:val="center"/>
+                              </w:pPr>
+                              <w:r>
+                                <w:t>AMQP</w:t>
+                              </w:r>
+                            </w:p>
+                          </w:txbxContent>
+                        </wps:txbx>
+                        <wps:bodyPr rot="0" spcFirstLastPara="0" vertOverflow="overflow" horzOverflow="overflow" vert="horz" wrap="square" lIns="91440" tIns="45720" rIns="91440" bIns="45720" numCol="1" spcCol="0" rtlCol="0" fromWordArt="0" anchor="ctr" anchorCtr="0" forceAA="0" compatLnSpc="1">
+                          <a:prstTxWarp prst="textNoShape">
+                            <a:avLst/>
+                          </a:prstTxWarp>
+                          <a:noAutofit/>
+                        </wps:bodyPr>
+                      </wps:wsp>
+                      <wps:wsp>
+                        <wps:cNvPr id="154" name="Rectangle 154"/>
+                        <wps:cNvSpPr/>
+                        <wps:spPr>
+                          <a:xfrm>
+                            <a:off x="10160" y="772160"/>
+                            <a:ext cx="572003" cy="1505585"/>
+                          </a:xfrm>
+                          <a:prstGeom prst="rect">
+                            <a:avLst/>
+                          </a:prstGeom>
+                        </wps:spPr>
+                        <wps:style>
+                          <a:lnRef idx="2">
+                            <a:schemeClr val="accent2">
+                              <a:shade val="50000"/>
+                            </a:schemeClr>
+                          </a:lnRef>
+                          <a:fillRef idx="1">
+                            <a:schemeClr val="accent2"/>
+                          </a:fillRef>
+                          <a:effectRef idx="0">
+                            <a:schemeClr val="accent2"/>
+                          </a:effectRef>
+                          <a:fontRef idx="minor">
+                            <a:schemeClr val="lt1"/>
+                          </a:fontRef>
+                        </wps:style>
+                        <wps:bodyPr rot="0" spcFirstLastPara="0" vertOverflow="overflow" horzOverflow="overflow" vert="horz" wrap="square" lIns="91440" tIns="45720" rIns="91440" bIns="45720" numCol="1" spcCol="0" rtlCol="0" fromWordArt="0" anchor="ctr" anchorCtr="0" forceAA="0" compatLnSpc="1">
+                          <a:prstTxWarp prst="textNoShape">
+                            <a:avLst/>
+                          </a:prstTxWarp>
+                          <a:noAutofit/>
+                        </wps:bodyPr>
+                      </wps:wsp>
+                      <wps:wsp>
+                        <wps:cNvPr id="163" name="Rectangle 163"/>
+                        <wps:cNvSpPr/>
+                        <wps:spPr>
+                          <a:xfrm>
+                            <a:off x="1259840" y="792480"/>
+                            <a:ext cx="685132" cy="1488440"/>
+                          </a:xfrm>
+                          <a:prstGeom prst="rect">
+                            <a:avLst/>
+                          </a:prstGeom>
+                        </wps:spPr>
+                        <wps:style>
+                          <a:lnRef idx="2">
+                            <a:schemeClr val="accent2">
+                              <a:shade val="50000"/>
+                            </a:schemeClr>
+                          </a:lnRef>
+                          <a:fillRef idx="1">
+                            <a:schemeClr val="accent2"/>
+                          </a:fillRef>
+                          <a:effectRef idx="0">
+                            <a:schemeClr val="accent2"/>
+                          </a:effectRef>
+                          <a:fontRef idx="minor">
+                            <a:schemeClr val="lt1"/>
+                          </a:fontRef>
+                        </wps:style>
+                        <wps:bodyPr rot="0" spcFirstLastPara="0" vertOverflow="overflow" horzOverflow="overflow" vert="horz" wrap="square" lIns="91440" tIns="45720" rIns="91440" bIns="45720" numCol="1" spcCol="0" rtlCol="0" fromWordArt="0" anchor="ctr" anchorCtr="0" forceAA="0" compatLnSpc="1">
+                          <a:prstTxWarp prst="textNoShape">
+                            <a:avLst/>
+                          </a:prstTxWarp>
+                          <a:noAutofit/>
+                        </wps:bodyPr>
+                      </wps:wsp>
+                      <wps:wsp>
+                        <wps:cNvPr id="167" name="Rectangle 167"/>
+                        <wps:cNvSpPr/>
+                        <wps:spPr>
+                          <a:xfrm>
+                            <a:off x="568960" y="792480"/>
+                            <a:ext cx="685132" cy="1479550"/>
+                          </a:xfrm>
+                          <a:prstGeom prst="rect">
+                            <a:avLst/>
+                          </a:prstGeom>
+                        </wps:spPr>
+                        <wps:style>
+                          <a:lnRef idx="3">
+                            <a:schemeClr val="lt1"/>
+                          </a:lnRef>
+                          <a:fillRef idx="1">
+                            <a:schemeClr val="accent1"/>
+                          </a:fillRef>
+                          <a:effectRef idx="1">
+                            <a:schemeClr val="accent1"/>
+                          </a:effectRef>
+                          <a:fontRef idx="minor">
+                            <a:schemeClr val="lt1"/>
+                          </a:fontRef>
+                        </wps:style>
+                        <wps:bodyPr rot="0" spcFirstLastPara="0" vertOverflow="overflow" horzOverflow="overflow" vert="horz" wrap="square" lIns="91440" tIns="45720" rIns="91440" bIns="45720" numCol="1" spcCol="0" rtlCol="0" fromWordArt="0" anchor="ctr" anchorCtr="0" forceAA="0" compatLnSpc="1">
+                          <a:prstTxWarp prst="textNoShape">
+                            <a:avLst/>
+                          </a:prstTxWarp>
+                          <a:noAutofit/>
+                        </wps:bodyPr>
+                      </wps:wsp>
+                      <wps:wsp>
+                        <wps:cNvPr id="168" name="Text Box 168"/>
+                        <wps:cNvSpPr txBox="1"/>
+                        <wps:spPr>
+                          <a:xfrm>
+                            <a:off x="680720" y="1026160"/>
+                            <a:ext cx="579755" cy="1196340"/>
+                          </a:xfrm>
+                          <a:prstGeom prst="rect">
+                            <a:avLst/>
+                          </a:prstGeom>
+                          <a:noFill/>
+                          <a:ln>
+                            <a:noFill/>
+                          </a:ln>
+                          <a:effectLst/>
+                        </wps:spPr>
+                        <wps:style>
+                          <a:lnRef idx="0">
+                            <a:schemeClr val="accent1"/>
+                          </a:lnRef>
+                          <a:fillRef idx="0">
+                            <a:schemeClr val="accent1"/>
+                          </a:fillRef>
+                          <a:effectRef idx="0">
+                            <a:schemeClr val="accent1"/>
+                          </a:effectRef>
+                          <a:fontRef idx="minor">
+                            <a:schemeClr val="dk1"/>
+                          </a:fontRef>
+                        </wps:style>
+                        <wps:txbx>
+                          <w:txbxContent>
+                            <w:p>
+                              <w:r>
+                                <w:t>Packet Processing</w:t>
+                              </w:r>
+                            </w:p>
+                            <w:p>
+                              <w:r>
+                                <w:t>(User Space)</w:t>
+                              </w:r>
+                            </w:p>
+                          </w:txbxContent>
+                        </wps:txbx>
+                        <wps:bodyPr rot="0" spcFirstLastPara="0" vertOverflow="overflow" horzOverflow="overflow" vert="eaVert" wrap="none" lIns="91440" tIns="45720" rIns="91440" bIns="45720" numCol="1" spcCol="0" rtlCol="0" fromWordArt="0" anchor="t" anchorCtr="0" forceAA="0" compatLnSpc="1">
+                          <a:prstTxWarp prst="textNoShape">
+                            <a:avLst/>
+                          </a:prstTxWarp>
+                          <a:noAutofit/>
+                        </wps:bodyPr>
+                      </wps:wsp>
+                      <wps:wsp>
+                        <wps:cNvPr id="165" name="Text Box 165"/>
+                        <wps:cNvSpPr txBox="1"/>
+                        <wps:spPr>
+                          <a:xfrm>
+                            <a:off x="1371600" y="1026160"/>
+                            <a:ext cx="460375" cy="722630"/>
+                          </a:xfrm>
+                          <a:prstGeom prst="rect">
+                            <a:avLst/>
+                          </a:prstGeom>
+                          <a:ln/>
+                        </wps:spPr>
+                        <wps:style>
+                          <a:lnRef idx="2">
+                            <a:schemeClr val="accent2">
+                              <a:shade val="50000"/>
+                            </a:schemeClr>
+                          </a:lnRef>
+                          <a:fillRef idx="1">
+                            <a:schemeClr val="accent2"/>
+                          </a:fillRef>
+                          <a:effectRef idx="0">
+                            <a:schemeClr val="accent2"/>
+                          </a:effectRef>
+                          <a:fontRef idx="minor">
+                            <a:schemeClr val="lt1"/>
+                          </a:fontRef>
+                        </wps:style>
+                        <wps:txbx>
+                          <w:txbxContent>
+                            <w:p>
+                              <w:r>
+                                <w:t>RXTXAL</w:t>
+                              </w:r>
+                            </w:p>
+                          </w:txbxContent>
+                        </wps:txbx>
+                        <wps:bodyPr rot="0" spcFirstLastPara="0" vertOverflow="overflow" horzOverflow="overflow" vert="eaVert" wrap="none" lIns="91440" tIns="45720" rIns="91440" bIns="45720" numCol="1" spcCol="0" rtlCol="0" fromWordArt="0" anchor="t" anchorCtr="0" forceAA="0" compatLnSpc="1">
+                          <a:prstTxWarp prst="textNoShape">
+                            <a:avLst/>
+                          </a:prstTxWarp>
+                          <a:noAutofit/>
+                        </wps:bodyPr>
+                      </wps:wsp>
+                      <wps:wsp>
+                        <wps:cNvPr id="161" name="Text Box 161"/>
+                        <wps:cNvSpPr txBox="1"/>
+                        <wps:spPr>
+                          <a:xfrm>
+                            <a:off x="0" y="1026160"/>
+                            <a:ext cx="460375" cy="811530"/>
+                          </a:xfrm>
+                          <a:prstGeom prst="rect">
+                            <a:avLst/>
+                          </a:prstGeom>
+                          <a:ln/>
+                        </wps:spPr>
+                        <wps:style>
+                          <a:lnRef idx="2">
+                            <a:schemeClr val="accent2">
+                              <a:shade val="50000"/>
+                            </a:schemeClr>
+                          </a:lnRef>
+                          <a:fillRef idx="1">
+                            <a:schemeClr val="accent2"/>
+                          </a:fillRef>
+                          <a:effectRef idx="0">
+                            <a:schemeClr val="accent2"/>
+                          </a:effectRef>
+                          <a:fontRef idx="minor">
+                            <a:schemeClr val="lt1"/>
+                          </a:fontRef>
+                        </wps:style>
+                        <wps:txbx>
+                          <w:txbxContent>
+                            <w:p>
+                              <w:r>
+                                <w:t>RXTXAL</w:t>
+                              </w:r>
+                            </w:p>
+                          </w:txbxContent>
+                        </wps:txbx>
+                        <wps:bodyPr rot="0" spcFirstLastPara="0" vertOverflow="overflow" horzOverflow="overflow" vert="eaVert" wrap="square" lIns="91440" tIns="45720" rIns="91440" bIns="45720" numCol="1" spcCol="0" rtlCol="0" fromWordArt="0" anchor="t" anchorCtr="0" forceAA="0" compatLnSpc="1">
+                          <a:prstTxWarp prst="textNoShape">
+                            <a:avLst/>
+                          </a:prstTxWarp>
+                          <a:noAutofit/>
+                        </wps:bodyPr>
+                      </wps:wsp>
+                      <wps:wsp>
+                        <wps:cNvPr id="169" name="Rectangle 169"/>
+                        <wps:cNvSpPr/>
+                        <wps:spPr>
+                          <a:xfrm>
+                            <a:off x="10160" y="2286000"/>
+                            <a:ext cx="1934845" cy="457200"/>
+                          </a:xfrm>
+                          <a:prstGeom prst="rect">
+                            <a:avLst/>
+                          </a:prstGeom>
+                        </wps:spPr>
+                        <wps:style>
+                          <a:lnRef idx="3">
+                            <a:schemeClr val="lt1"/>
+                          </a:lnRef>
+                          <a:fillRef idx="1">
+                            <a:schemeClr val="accent1"/>
+                          </a:fillRef>
+                          <a:effectRef idx="1">
+                            <a:schemeClr val="accent1"/>
+                          </a:effectRef>
+                          <a:fontRef idx="minor">
+                            <a:schemeClr val="lt1"/>
+                          </a:fontRef>
+                        </wps:style>
+                        <wps:txbx>
+                          <w:txbxContent>
+                            <w:p>
+                              <w:pPr>
+                                <w:jc w:val="center"/>
+                              </w:pPr>
+                              <w:r>
+                                <w:t>Logging</w:t>
+                              </w:r>
+                            </w:p>
+                          </w:txbxContent>
+                        </wps:txbx>
+                        <wps:bodyPr rot="0" spcFirstLastPara="0" vertOverflow="overflow" horzOverflow="overflow" vert="horz" wrap="square" lIns="91440" tIns="45720" rIns="91440" bIns="45720" numCol="1" spcCol="0" rtlCol="0" fromWordArt="0" anchor="ctr" anchorCtr="0" forceAA="0" compatLnSpc="1">
+                          <a:prstTxWarp prst="textNoShape">
+                            <a:avLst/>
+                          </a:prstTxWarp>
+                          <a:noAutofit/>
+                        </wps:bodyPr>
+                      </wps:wsp>
+                    </wpg:wgp>
+                  </a:graphicData>
+                </a:graphic>
+              </wp:anchor>
+            </w:drawing>
+          </mc:Choice>
+          <mc:Fallback>
+            <w:pict>
+              <v:group w14:anchorId="59891B8B" id="Group 1" o:spid="_x0000_s1064" style="position:absolute;margin-left:139.2pt;margin-top:11.65pt;width:153.9pt;height:3in;z-index:251658240" coordsize="1954334,2743200" o:gfxdata="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">
+                <v:rect id="Rectangle 155" o:spid="_x0000_s1065" style="position:absolute;left:10160;top:335280;width:1944174;height:463681;visibility:visible;mso-wrap-style:square;v-text-anchor:middle" o:gfxdata="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" fillcolor="#4472c4 [3204]" strokecolor="white [3201]" strokeweight="1.5pt">
+                  <v:textbox>
+                    <w:txbxContent>
+                      <w:p>
+                        <w:pPr>
+                          <w:jc w:val="center"/>
+                        </w:pPr>
+                        <w:proofErr w:type="spellStart"/>
+                        <w:r>
+                          <w:t>Config</w:t>
+                        </w:r>
+                        <w:proofErr w:type="spellEnd"/>
+                        <w:r>
+                          <w:t>/Register</w:t>
+                        </w:r>
+                      </w:p>
+                    </w:txbxContent>
+                  </v:textbox>
+                </v:rect>
+                <v:rect id="Rectangle 164" o:spid="_x0000_s1066" style="position:absolute;width:1941830;height:342900;visibility:visible;mso-wrap-style:square;v-text-anchor:middle" o:gfxdata="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" fillcolor="#a5a5a5 [3206]" strokecolor="#525252 [1606]" strokeweight="1pt">
+                  <v:textbox>
+                    <w:txbxContent>
+                      <w:p>
+                        <w:pPr>
+                          <w:jc w:val="center"/>
+                        </w:pPr>
+                        <w:r>
+                          <w:t>AMQP</w:t>
+                        </w:r>
+                      </w:p>
+                    </w:txbxContent>
+                  </v:textbox>
+                </v:rect>
+                <v:rect id="Rectangle 154" o:spid="_x0000_s1067" style="position:absolute;left:10160;top:772160;width:572003;height:1505585;visibility:visible;mso-wrap-style:square;v-text-anchor:middle" o:gfxdata="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" fillcolor="#ed7d31 [3205]" strokecolor="#823b0b [1605]" strokeweight="1pt"/>
+                <v:rect id="Rectangle 163" o:spid="_x0000_s1068" style="position:absolute;left:1259840;top:792480;width:685132;height:1488440;visibility:visible;mso-wrap-style:square;v-text-anchor:middle" o:gfxdata="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" fillcolor="#ed7d31 [3205]" strokecolor="#823b0b [1605]" strokeweight="1pt"/>
+                <v:rect id="Rectangle 167" o:spid="_x0000_s1069" style="position:absolute;left:568960;top:792480;width:685132;height:1479550;visibility:visible;mso-wrap-style:square;v-text-anchor:middle" o:gfxdata="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" fillcolor="#4472c4 [3204]" strokecolor="white [3201]" strokeweight="1.5pt"/>
+                <v:shape id="Text Box 168" o:spid="_x0000_s1070" type="#_x0000_t202" style="position:absolute;left:680720;top:1026160;width:579755;height:1196340;visibility:visible;mso-wrap-style:none;v-text-anchor:top" o:gfxdata="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" filled="f" stroked="f">
+                  <v:textbox style="layout-flow:vertical-ideographic">
+                    <w:txbxContent>
+                      <w:p>
+                        <w:r>
+                          <w:t>Packet Processing</w:t>
+                        </w:r>
+                      </w:p>
+                      <w:p>
+                        <w:r>
+                          <w:t>(User Space)</w:t>
+                        </w:r>
+                      </w:p>
+                    </w:txbxContent>
+                  </v:textbox>
+                </v:shape>
+                <v:shape id="Text Box 165" o:spid="_x0000_s1071" type="#_x0000_t202" style="position:absolute;left:1371600;top:1026160;width:460375;height:722630;visibility:visible;mso-wrap-style:none;v-text-anchor:top" o:gfxdata="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" fillcolor="#ed7d31 [3205]" strokecolor="#823b0b [1605]" strokeweight="1pt">
+                  <v:textbox style="layout-flow:vertical-ideographic">
+                    <w:txbxContent>
+                      <w:p>
+                        <w:r>
+                          <w:t>RXTXAL</w:t>
+                        </w:r>
+                      </w:p>
+                    </w:txbxContent>
+                  </v:textbox>
+                </v:shape>
+                <v:shape id="Text Box 161" o:spid="_x0000_s1072" type="#_x0000_t202" style="position:absolute;top:1026160;width:460375;height:811530;visibility:visible;mso-wrap-style:square;v-text-anchor:top" o:gfxdata="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" fillcolor="#ed7d31 [3205]" strokecolor="#823b0b [1605]" strokeweight="1pt">
+                  <v:textbox style="layout-flow:vertical-ideographic">
+                    <w:txbxContent>
+                      <w:p>
+                        <w:r>
+                          <w:t>RXTXAL</w:t>
+                        </w:r>
+                      </w:p>
+                    </w:txbxContent>
+                  </v:textbox>
+                </v:shape>
+                <v:rect id="Rectangle 169" o:spid="_x0000_s1073" style="position:absolute;left:10160;top:2286000;width:1934845;height:457200;visibility:visible;mso-wrap-style:square;v-text-anchor:middle" o:gfxdata="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" fillcolor="#4472c4 [3204]" strokecolor="white [3201]" strokeweight="1.5pt">
+                  <v:textbox>
+                    <w:txbxContent>
+                      <w:p>
+                        <w:pPr>
+                          <w:jc w:val="center"/>
+                        </w:pPr>
+                        <w:r>
+                          <w:t>Logging</w:t>
+                        </w:r>
+                      </w:p>
+                    </w:txbxContent>
+                  </v:textbox>
+                </v:rect>
+                <w10:wrap type="through"/>
+              </v:group>
+            </w:pict>
+          </mc:Fallback>
+        </mc:AlternateContent>
+      </w:r>
+    </w:p>
+    <w:p/>
+    <w:p/>
+    <w:p/>
+    <w:p/>
+    <w:p/>
+    <w:p/>
+    <w:p/>
+    <w:p/>
+    <w:p/>
+    <w:p/>
+    <w:p/>
+    <w:p/>
+    <w:p/>
+    <w:p/>
+    <w:p/>
+    <w:p/>
+    <w:p/>
+    <w:p/>
+    <w:p/>
+    <w:p/>
+    <w:p/>
+    <w:p/>
+    <w:p/>
+    <w:p/>
+    <w:p>
+      <w:r>
+        <w:rPr>
+          <w:noProof/>
+        </w:rPr>
+        <mc:AlternateContent>
+          <mc:Choice Requires="wpg">
+            <w:drawing>
+              <wp:anchor distT="0" distB="0" distL="114300" distR="114300" simplePos="0" relativeHeight="251675648" behindDoc="0" locked="0" layoutInCell="1" allowOverlap="1" wp14:anchorId="3B38203B" wp14:editId="69BC7423">
+                <wp:simplePos x="0" y="0"/>
+                <wp:positionH relativeFrom="column">
+                  <wp:posOffset>50800</wp:posOffset>
+                </wp:positionH>
+                <wp:positionV relativeFrom="paragraph">
+                  <wp:posOffset>58420</wp:posOffset>
+                </wp:positionV>
+                <wp:extent cx="2972435" cy="2607945"/>
+                <wp:effectExtent l="0" t="0" r="24765" b="33655"/>
+                <wp:wrapThrough wrapText="bothSides">
+                  <wp:wrapPolygon edited="0">
+                    <wp:start x="0" y="0"/>
+                    <wp:lineTo x="0" y="21668"/>
+                    <wp:lineTo x="21595" y="21668"/>
+                    <wp:lineTo x="21595" y="0"/>
+                    <wp:lineTo x="0" y="0"/>
+                  </wp:wrapPolygon>
+                </wp:wrapThrough>
+                <wp:docPr id="17" name="Group 17"/>
+                <wp:cNvGraphicFramePr/>
+                <a:graphic xmlns:a="http://schemas.openxmlformats.org/drawingml/2006/main">
+                  <a:graphicData uri="http://schemas.microsoft.com/office/word/2010/wordprocessingGroup">
+                    <wpg:wgp>
+                      <wpg:cNvGrpSpPr/>
+                      <wpg:grpSpPr>
+                        <a:xfrm>
+                          <a:off x="0" y="0"/>
+                          <a:ext cx="2972435" cy="2607945"/>
+                          <a:chOff x="0" y="0"/>
+                          <a:chExt cx="2972435" cy="2607945"/>
+                        </a:xfrm>
+                      </wpg:grpSpPr>
+                      <wps:wsp>
+                        <wps:cNvPr id="3" name="Rectangle 3"/>
+                        <wps:cNvSpPr/>
+                        <wps:spPr>
+                          <a:xfrm>
+                            <a:off x="0" y="782320"/>
+                            <a:ext cx="571414" cy="1505472"/>
+                          </a:xfrm>
+                          <a:prstGeom prst="rect">
+                            <a:avLst/>
+                          </a:prstGeom>
+                        </wps:spPr>
+                        <wps:style>
+                          <a:lnRef idx="3">
+                            <a:schemeClr val="lt1"/>
+                          </a:lnRef>
+                          <a:fillRef idx="1">
+                            <a:schemeClr val="accent2"/>
+                          </a:fillRef>
+                          <a:effectRef idx="1">
+                            <a:schemeClr val="accent2"/>
+                          </a:effectRef>
+                          <a:fontRef idx="minor">
+                            <a:schemeClr val="lt1"/>
+                          </a:fontRef>
+                        </wps:style>
+                        <wps:bodyPr rot="0" spcFirstLastPara="0" vertOverflow="overflow" horzOverflow="overflow" vert="horz" wrap="square" lIns="91440" tIns="45720" rIns="91440" bIns="45720" numCol="1" spcCol="0" rtlCol="0" fromWordArt="0" anchor="ctr" anchorCtr="0" forceAA="0" compatLnSpc="1">
+                          <a:prstTxWarp prst="textNoShape">
+                            <a:avLst/>
+                          </a:prstTxWarp>
+                          <a:noAutofit/>
+                        </wps:bodyPr>
+                      </wps:wsp>
+                      <wps:wsp>
+                        <wps:cNvPr id="4" name="Rectangle 4"/>
+                        <wps:cNvSpPr/>
+                        <wps:spPr>
+                          <a:xfrm>
+                            <a:off x="1259840" y="782320"/>
+                            <a:ext cx="1142827" cy="457166"/>
+                          </a:xfrm>
+                          <a:prstGeom prst="rect">
+                            <a:avLst/>
+                          </a:prstGeom>
+                        </wps:spPr>
+                        <wps:style>
+                          <a:lnRef idx="2">
+                            <a:schemeClr val="accent1">
+                              <a:shade val="50000"/>
+                            </a:schemeClr>
+                          </a:lnRef>
+                          <a:fillRef idx="1">
+                            <a:schemeClr val="accent1"/>
+                          </a:fillRef>
+                          <a:effectRef idx="0">
+                            <a:schemeClr val="accent1"/>
+                          </a:effectRef>
+                          <a:fontRef idx="minor">
+                            <a:schemeClr val="lt1"/>
+                          </a:fontRef>
+                        </wps:style>
+                        <wps:txbx>
+                          <w:txbxContent>
+                            <w:p>
+                              <w:pPr>
+                                <w:jc w:val="center"/>
+                                <w:rPr>
+                                  <w:sz w:val="20"/>
+                                </w:rPr>
+                              </w:pPr>
+                              <w:r>
+                                <w:rPr>
+                                  <w:sz w:val="20"/>
+                                </w:rPr>
+                                <w:t>SIP</w:t>
+                              </w:r>
+                            </w:p>
+                          </w:txbxContent>
+                        </wps:txbx>
+                        <wps:bodyPr rot="0" spcFirstLastPara="0" vertOverflow="overflow" horzOverflow="overflow" vert="horz" wrap="square" lIns="91440" tIns="45720" rIns="91440" bIns="45720" numCol="1" spcCol="0" rtlCol="0" fromWordArt="0" anchor="ctr" anchorCtr="0" forceAA="0" compatLnSpc="1">
+                          <a:prstTxWarp prst="textNoShape">
+                            <a:avLst/>
+                          </a:prstTxWarp>
+                          <a:noAutofit/>
+                        </wps:bodyPr>
+                      </wps:wsp>
+                      <wps:wsp>
+                        <wps:cNvPr id="5" name="Rectangle 5"/>
+                        <wps:cNvSpPr/>
+                        <wps:spPr>
+                          <a:xfrm>
+                            <a:off x="568960" y="782320"/>
+                            <a:ext cx="685696" cy="1485788"/>
+                          </a:xfrm>
+                          <a:prstGeom prst="rect">
+                            <a:avLst/>
+                          </a:prstGeom>
+                        </wps:spPr>
+                        <wps:style>
+                          <a:lnRef idx="2">
+                            <a:schemeClr val="accent1">
+                              <a:shade val="50000"/>
+                            </a:schemeClr>
+                          </a:lnRef>
+                          <a:fillRef idx="1">
+                            <a:schemeClr val="accent1"/>
+                          </a:fillRef>
+                          <a:effectRef idx="0">
+                            <a:schemeClr val="accent1"/>
+                          </a:effectRef>
+                          <a:fontRef idx="minor">
+                            <a:schemeClr val="lt1"/>
+                          </a:fontRef>
+                        </wps:style>
+                        <wps:bodyPr rot="0" spcFirstLastPara="0" vertOverflow="overflow" horzOverflow="overflow" vert="horz" wrap="square" lIns="91440" tIns="45720" rIns="91440" bIns="45720" numCol="1" spcCol="0" rtlCol="0" fromWordArt="0" anchor="ctr" anchorCtr="0" forceAA="0" compatLnSpc="1">
+                          <a:prstTxWarp prst="textNoShape">
+                            <a:avLst/>
+                          </a:prstTxWarp>
+                          <a:noAutofit/>
+                        </wps:bodyPr>
+                      </wps:wsp>
+                      <wps:wsp>
+                        <wps:cNvPr id="6" name="Rectangle 6"/>
+                        <wps:cNvSpPr/>
+                        <wps:spPr>
+                          <a:xfrm>
+                            <a:off x="2397760" y="782320"/>
+                            <a:ext cx="569509" cy="1485788"/>
+                          </a:xfrm>
+                          <a:prstGeom prst="rect">
+                            <a:avLst/>
+                          </a:prstGeom>
+                        </wps:spPr>
+                        <wps:style>
+                          <a:lnRef idx="2">
+                            <a:schemeClr val="accent2">
+                              <a:shade val="50000"/>
+                            </a:schemeClr>
+                          </a:lnRef>
+                          <a:fillRef idx="1">
+                            <a:schemeClr val="accent2"/>
+                          </a:fillRef>
+                          <a:effectRef idx="0">
+                            <a:schemeClr val="accent2"/>
+                          </a:effectRef>
+                          <a:fontRef idx="minor">
+                            <a:schemeClr val="lt1"/>
+                          </a:fontRef>
+                        </wps:style>
+                        <wps:bodyPr rot="0" spcFirstLastPara="0" vertOverflow="overflow" horzOverflow="overflow" vert="horz" wrap="square" lIns="91440" tIns="45720" rIns="91440" bIns="45720" numCol="1" spcCol="0" rtlCol="0" fromWordArt="0" anchor="ctr" anchorCtr="0" forceAA="0" compatLnSpc="1">
+                          <a:prstTxWarp prst="textNoShape">
+                            <a:avLst/>
+                          </a:prstTxWarp>
+                          <a:noAutofit/>
+                        </wps:bodyPr>
+                      </wps:wsp>
+                      <wps:wsp>
+                        <wps:cNvPr id="7" name="Text Box 7"/>
+                        <wps:cNvSpPr txBox="1"/>
+                        <wps:spPr>
+                          <a:xfrm>
+                            <a:off x="60960" y="1219200"/>
+                            <a:ext cx="508635" cy="709930"/>
+                          </a:xfrm>
+                          <a:prstGeom prst="rect">
+                            <a:avLst/>
+                          </a:prstGeom>
+                          <a:noFill/>
+                          <a:ln>
+                            <a:noFill/>
+                          </a:ln>
+                          <a:effectLst/>
+                        </wps:spPr>
+                        <wps:style>
+                          <a:lnRef idx="0">
+                            <a:schemeClr val="accent1"/>
+                          </a:lnRef>
+                          <a:fillRef idx="0">
+                            <a:schemeClr val="accent1"/>
+                          </a:fillRef>
+                          <a:effectRef idx="0">
+                            <a:schemeClr val="accent1"/>
+                          </a:effectRef>
+                          <a:fontRef idx="minor">
+                            <a:schemeClr val="dk1"/>
+                          </a:fontRef>
+                        </wps:style>
+                        <wps:txbx>
+                          <w:txbxContent>
+                            <w:p>
+                              <w:r>
+                                <w:t>RXTXAL</w:t>
+                              </w:r>
+                            </w:p>
+                          </w:txbxContent>
+                        </wps:txbx>
+                        <wps:bodyPr rot="0" spcFirstLastPara="0" vertOverflow="overflow" horzOverflow="overflow" vert="eaVert" wrap="none" lIns="91440" tIns="45720" rIns="91440" bIns="45720" numCol="1" spcCol="0" rtlCol="0" fromWordArt="0" anchor="t" anchorCtr="0" forceAA="0" compatLnSpc="1">
+                          <a:prstTxWarp prst="textNoShape">
+                            <a:avLst/>
+                          </a:prstTxWarp>
+                          <a:noAutofit/>
+                        </wps:bodyPr>
+                      </wps:wsp>
+                      <wps:wsp>
+                        <wps:cNvPr id="8" name="Rectangle 8"/>
+                        <wps:cNvSpPr/>
+                        <wps:spPr>
+                          <a:xfrm>
+                            <a:off x="1259840" y="1239520"/>
+                            <a:ext cx="1142192" cy="336525"/>
+                          </a:xfrm>
+                          <a:prstGeom prst="rect">
+                            <a:avLst/>
+                          </a:prstGeom>
+                        </wps:spPr>
+                        <wps:style>
+                          <a:lnRef idx="2">
+                            <a:schemeClr val="accent1">
+                              <a:shade val="50000"/>
+                            </a:schemeClr>
+                          </a:lnRef>
+                          <a:fillRef idx="1">
+                            <a:schemeClr val="accent1"/>
+                          </a:fillRef>
+                          <a:effectRef idx="0">
+                            <a:schemeClr val="accent1"/>
+                          </a:effectRef>
+                          <a:fontRef idx="minor">
+                            <a:schemeClr val="lt1"/>
+                          </a:fontRef>
+                        </wps:style>
+                        <wps:txbx>
+                          <w:txbxContent>
+                            <w:p>
+                              <w:pPr>
+                                <w:jc w:val="center"/>
+                                <w:rPr>
+                                  <w:sz w:val="20"/>
+                                </w:rPr>
+                              </w:pPr>
+                              <w:r>
+                                <w:rPr>
+                                  <w:sz w:val="20"/>
+                                </w:rPr>
+                                <w:t>HTTP</w:t>
+                              </w:r>
+                            </w:p>
+                          </w:txbxContent>
+                        </wps:txbx>
+                        <wps:bodyPr rot="0" spcFirstLastPara="0" vertOverflow="overflow" horzOverflow="overflow" vert="horz" wrap="square" lIns="91440" tIns="45720" rIns="91440" bIns="45720" numCol="1" spcCol="0" rtlCol="0" fromWordArt="0" anchor="ctr" anchorCtr="0" forceAA="0" compatLnSpc="1">
+                          <a:prstTxWarp prst="textNoShape">
+                            <a:avLst/>
+                          </a:prstTxWarp>
+                          <a:noAutofit/>
+                        </wps:bodyPr>
+                      </wps:wsp>
+                      <wps:wsp>
+                        <wps:cNvPr id="9" name="Text Box 9"/>
+                        <wps:cNvSpPr txBox="1"/>
+                        <wps:spPr>
+                          <a:xfrm>
+                            <a:off x="680720" y="1239520"/>
+                            <a:ext cx="460375" cy="481330"/>
+                          </a:xfrm>
+                          <a:prstGeom prst="rect">
+                            <a:avLst/>
+                          </a:prstGeom>
+                          <a:noFill/>
+                          <a:ln>
+                            <a:noFill/>
+                          </a:ln>
+                          <a:effectLst/>
+                        </wps:spPr>
+                        <wps:style>
+                          <a:lnRef idx="0">
+                            <a:schemeClr val="accent1"/>
+                          </a:lnRef>
+                          <a:fillRef idx="0">
+                            <a:schemeClr val="accent1"/>
+                          </a:fillRef>
+                          <a:effectRef idx="0">
+                            <a:schemeClr val="accent1"/>
+                          </a:effectRef>
+                          <a:fontRef idx="minor">
+                            <a:schemeClr val="dk1"/>
+                          </a:fontRef>
+                        </wps:style>
+                        <wps:txbx>
+                          <w:txbxContent>
+                            <w:p>
+                              <w:r>
+                                <w:t>plugin</w:t>
+                              </w:r>
+                            </w:p>
+                          </w:txbxContent>
+                        </wps:txbx>
+                        <wps:bodyPr rot="0" spcFirstLastPara="0" vertOverflow="overflow" horzOverflow="overflow" vert="eaVert" wrap="none" lIns="91440" tIns="45720" rIns="91440" bIns="45720" numCol="1" spcCol="0" rtlCol="0" fromWordArt="0" anchor="t" anchorCtr="0" forceAA="0" compatLnSpc="1">
+                          <a:prstTxWarp prst="textNoShape">
+                            <a:avLst/>
+                          </a:prstTxWarp>
+                          <a:noAutofit/>
+                        </wps:bodyPr>
+                      </wps:wsp>
+                      <wps:wsp>
+                        <wps:cNvPr id="12" name="Text Box 12"/>
+                        <wps:cNvSpPr txBox="1"/>
+                        <wps:spPr>
+                          <a:xfrm>
+                            <a:off x="2509520" y="1239520"/>
+                            <a:ext cx="344805" cy="709930"/>
+                          </a:xfrm>
+                          <a:prstGeom prst="rect">
+                            <a:avLst/>
+                          </a:prstGeom>
+                          <a:noFill/>
+                          <a:ln>
+                            <a:noFill/>
+                          </a:ln>
+                          <a:effectLst/>
+                        </wps:spPr>
+                        <wps:style>
+                          <a:lnRef idx="0">
+                            <a:schemeClr val="accent1"/>
+                          </a:lnRef>
+                          <a:fillRef idx="0">
+                            <a:schemeClr val="accent1"/>
+                          </a:fillRef>
+                          <a:effectRef idx="0">
+                            <a:schemeClr val="accent1"/>
+                          </a:effectRef>
+                          <a:fontRef idx="minor">
+                            <a:schemeClr val="dk1"/>
+                          </a:fontRef>
+                        </wps:style>
+                        <wps:txbx>
+                          <w:txbxContent>
+                            <w:p>
+                              <w:r>
+                                <w:t>RXTXAL</w:t>
+                              </w:r>
+                            </w:p>
+                          </w:txbxContent>
+                        </wps:txbx>
+                        <wps:bodyPr rot="0" spcFirstLastPara="0" vertOverflow="overflow" horzOverflow="overflow" vert="eaVert" wrap="none" lIns="91440" tIns="45720" rIns="91440" bIns="45720" numCol="1" spcCol="0" rtlCol="0" fromWordArt="0" anchor="t" anchorCtr="0" forceAA="0" compatLnSpc="1">
+                          <a:prstTxWarp prst="textNoShape">
+                            <a:avLst/>
+                          </a:prstTxWarp>
+                          <a:noAutofit/>
+                        </wps:bodyPr>
+                      </wps:wsp>
+                      <wps:wsp>
+                        <wps:cNvPr id="14" name="Rectangle 14"/>
+                        <wps:cNvSpPr/>
+                        <wps:spPr>
+                          <a:xfrm>
+                            <a:off x="0" y="2265680"/>
+                            <a:ext cx="2971800" cy="342265"/>
+                          </a:xfrm>
+                          <a:prstGeom prst="rect">
+                            <a:avLst/>
+                          </a:prstGeom>
+                        </wps:spPr>
+                        <wps:style>
+                          <a:lnRef idx="2">
+                            <a:schemeClr val="accent1">
+                              <a:shade val="50000"/>
+                            </a:schemeClr>
+                          </a:lnRef>
+                          <a:fillRef idx="1">
+                            <a:schemeClr val="accent1"/>
+                          </a:fillRef>
+                          <a:effectRef idx="0">
+                            <a:schemeClr val="accent1"/>
+                          </a:effectRef>
+                          <a:fontRef idx="minor">
+                            <a:schemeClr val="lt1"/>
+                          </a:fontRef>
+                        </wps:style>
+                        <wps:txbx>
+                          <w:txbxContent>
+                            <w:p>
+                              <w:pPr>
+                                <w:jc w:val="center"/>
+                              </w:pPr>
+                              <w:r>
+                                <w:t>Logging</w:t>
+                              </w:r>
+                            </w:p>
+                          </w:txbxContent>
+                        </wps:txbx>
+                        <wps:bodyPr rot="0" spcFirstLastPara="0" vertOverflow="overflow" horzOverflow="overflow" vert="horz" wrap="square" lIns="91440" tIns="45720" rIns="91440" bIns="45720" numCol="1" spcCol="0" rtlCol="0" fromWordArt="0" anchor="ctr" anchorCtr="0" forceAA="0" compatLnSpc="1">
+                          <a:prstTxWarp prst="textNoShape">
+                            <a:avLst/>
+                          </a:prstTxWarp>
+                          <a:noAutofit/>
+                        </wps:bodyPr>
+                      </wps:wsp>
+                      <wps:wsp>
+                        <wps:cNvPr id="11" name="Rectangle 11"/>
+                        <wps:cNvSpPr/>
+                        <wps:spPr>
+                          <a:xfrm>
+                            <a:off x="1259840" y="1584960"/>
+                            <a:ext cx="1136478" cy="676859"/>
+                          </a:xfrm>
+                          <a:prstGeom prst="rect">
+                            <a:avLst/>
+                          </a:prstGeom>
+                        </wps:spPr>
+                        <wps:style>
+                          <a:lnRef idx="2">
+                            <a:schemeClr val="accent1">
+                              <a:shade val="50000"/>
+                            </a:schemeClr>
+                          </a:lnRef>
+                          <a:fillRef idx="1">
+                            <a:schemeClr val="accent1"/>
+                          </a:fillRef>
+                          <a:effectRef idx="0">
+                            <a:schemeClr val="accent1"/>
+                          </a:effectRef>
+                          <a:fontRef idx="minor">
+                            <a:schemeClr val="lt1"/>
+                          </a:fontRef>
+                        </wps:style>
+                        <wps:txbx>
+                          <w:txbxContent>
+                            <w:p>
+                              <w:pPr>
+                                <w:jc w:val="center"/>
+                                <w:rPr>
+                                  <w:sz w:val="20"/>
+                                </w:rPr>
+                              </w:pPr>
+                              <w:r>
+                                <w:rPr>
+                                  <w:sz w:val="20"/>
+                                </w:rPr>
+                                <w:t>Other…</w:t>
+                              </w:r>
+                            </w:p>
+                          </w:txbxContent>
+                        </wps:txbx>
+                        <wps:bodyPr rot="0" spcFirstLastPara="0" vertOverflow="overflow" horzOverflow="overflow" vert="horz" wrap="square" lIns="91440" tIns="45720" rIns="91440" bIns="45720" numCol="1" spcCol="0" rtlCol="0" fromWordArt="0" anchor="ctr" anchorCtr="0" forceAA="0" compatLnSpc="1">
+                          <a:prstTxWarp prst="textNoShape">
+                            <a:avLst/>
+                          </a:prstTxWarp>
+                          <a:noAutofit/>
+                        </wps:bodyPr>
+                      </wps:wsp>
+                      <wps:wsp>
+                        <wps:cNvPr id="16" name="Rectangle 16"/>
+                        <wps:cNvSpPr/>
+                        <wps:spPr>
+                          <a:xfrm>
+                            <a:off x="0" y="0"/>
+                            <a:ext cx="2972435" cy="342265"/>
+                          </a:xfrm>
+                          <a:prstGeom prst="rect">
+                            <a:avLst/>
+                          </a:prstGeom>
+                        </wps:spPr>
+                        <wps:style>
+                          <a:lnRef idx="2">
+                            <a:schemeClr val="accent3">
+                              <a:shade val="50000"/>
+                            </a:schemeClr>
+                          </a:lnRef>
+                          <a:fillRef idx="1">
+                            <a:schemeClr val="accent3"/>
+                          </a:fillRef>
+                          <a:effectRef idx="0">
+                            <a:schemeClr val="accent3"/>
+                          </a:effectRef>
+                          <a:fontRef idx="minor">
+                            <a:schemeClr val="lt1"/>
+                          </a:fontRef>
+                        </wps:style>
+                        <wps:txbx>
+                          <w:txbxContent>
+                            <w:p>
+                              <w:pPr>
+                                <w:jc w:val="center"/>
+                              </w:pPr>
+                              <w:r>
+                                <w:t>AMQP</w:t>
+                              </w:r>
+                            </w:p>
+                          </w:txbxContent>
+                        </wps:txbx>
+                        <wps:bodyPr rot="0" spcFirstLastPara="0" vertOverflow="overflow" horzOverflow="overflow" vert="horz" wrap="square" lIns="91440" tIns="45720" rIns="91440" bIns="45720" numCol="1" spcCol="0" rtlCol="0" fromWordArt="0" anchor="ctr" anchorCtr="0" forceAA="0" compatLnSpc="1">
+                          <a:prstTxWarp prst="textNoShape">
+                            <a:avLst/>
+                          </a:prstTxWarp>
+                          <a:noAutofit/>
+                        </wps:bodyPr>
+                      </wps:wsp>
+                      <wps:wsp>
+                        <wps:cNvPr id="15" name="Rectangle 15"/>
+                        <wps:cNvSpPr/>
+                        <wps:spPr>
+                          <a:xfrm>
+                            <a:off x="0" y="335280"/>
+                            <a:ext cx="2971800" cy="467995"/>
+                          </a:xfrm>
+                          <a:prstGeom prst="rect">
+                            <a:avLst/>
+                          </a:prstGeom>
+                        </wps:spPr>
+                        <wps:style>
+                          <a:lnRef idx="3">
+                            <a:schemeClr val="lt1"/>
+                          </a:lnRef>
+                          <a:fillRef idx="1">
+                            <a:schemeClr val="accent1"/>
+                          </a:fillRef>
+                          <a:effectRef idx="1">
+                            <a:schemeClr val="accent1"/>
+                          </a:effectRef>
+                          <a:fontRef idx="minor">
+                            <a:schemeClr val="lt1"/>
+                          </a:fontRef>
+                        </wps:style>
+                        <wps:txbx>
+                          <w:txbxContent>
+                            <w:p>
+                              <w:pPr>
+                                <w:jc w:val="center"/>
+                              </w:pPr>
+                              <w:proofErr w:type="spellStart"/>
+                              <w:r>
+                                <w:t>Config</w:t>
+                              </w:r>
+                              <w:proofErr w:type="spellEnd"/>
+                              <w:r>
+                                <w:t>/Register</w:t>
+                              </w:r>
+                            </w:p>
+                          </w:txbxContent>
+                        </wps:txbx>
+                        <wps:bodyPr rot="0" spcFirstLastPara="0" vertOverflow="overflow" horzOverflow="overflow" vert="horz" wrap="square" lIns="91440" tIns="45720" rIns="91440" bIns="45720" numCol="1" spcCol="0" rtlCol="0" fromWordArt="0" anchor="ctr" anchorCtr="0" forceAA="0" compatLnSpc="1">
+                          <a:prstTxWarp prst="textNoShape">
+                            <a:avLst/>
+                          </a:prstTxWarp>
+                          <a:noAutofit/>
+                        </wps:bodyPr>
+                      </wps:wsp>
+                    </wpg:wgp>
+                  </a:graphicData>
+                </a:graphic>
+              </wp:anchor>
+            </w:drawing>
+          </mc:Choice>
+          <mc:Fallback>
+            <w:pict>
+              <v:group w14:anchorId="3B38203B" id="Group 17" o:spid="_x0000_s1074" style="position:absolute;margin-left:4pt;margin-top:4.6pt;width:234.05pt;height:205.35pt;z-index:251675648" coordsize="2972435,2607945" o:gfxdata="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">
+                <v:rect id="Rectangle 3" o:spid="_x0000_s1075" style="position:absolute;top:782320;width:571414;height:1505472;visibility:visible;mso-wrap-style:square;v-text-anchor:middle" o:gfxdata="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" fillcolor="#ed7d31 [3205]" strokecolor="white [3201]" strokeweight="1.5pt"/>
+                <v:rect id="Rectangle 4" o:spid="_x0000_s1076" style="position:absolute;left:1259840;top:782320;width:1142827;height:457166;visibility:visible;mso-wrap-style:square;v-text-anchor:middle" o:gfxdata="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" fillcolor="#4472c4 [3204]" strokecolor="#1f3763 [1604]" strokeweight="1pt">
+                  <v:textbox>
+                    <w:txbxContent>
+                      <w:p>
+                        <w:pPr>
+                          <w:jc w:val="center"/>
+                          <w:rPr>
+                            <w:sz w:val="20"/>
+                          </w:rPr>
+                        </w:pPr>
+                        <w:r>
+                          <w:rPr>
+                            <w:sz w:val="20"/>
+                          </w:rPr>
+                          <w:t>SIP</w:t>
+                        </w:r>
+                      </w:p>
+                    </w:txbxContent>
+                  </v:textbox>
+                </v:rect>
+                <v:rect id="Rectangle 5" o:spid="_x0000_s1077" style="position:absolute;left:568960;top:782320;width:685696;height:1485788;visibility:visible;mso-wrap-style:square;v-text-anchor:middle" o:gfxdata="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" fillcolor="#4472c4 [3204]" strokecolor="#1f3763 [1604]" strokeweight="1pt"/>
+                <v:rect id="Rectangle 6" o:spid="_x0000_s1078" style="position:absolute;left:2397760;top:782320;width:569509;height:1485788;visibility:visible;mso-wrap-style:square;v-text-anchor:middle" o:gfxdata="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" fillcolor="#ed7d31 [3205]" strokecolor="#823b0b [1605]" strokeweight="1pt"/>
+                <v:shape id="Text Box 7" o:spid="_x0000_s1079" type="#_x0000_t202" style="position:absolute;left:60960;top:1219200;width:508635;height:709930;visibility:visible;mso-wrap-style:none;v-text-anchor:top" o:gfxdata="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" filled="f" stroked="f">
+                  <v:textbox style="layout-flow:vertical-ideographic">
+                    <w:txbxContent>
+                      <w:p>
+                        <w:r>
+                          <w:t>RXTXAL</w:t>
+                        </w:r>
+                      </w:p>
+                    </w:txbxContent>
+                  </v:textbox>
+                </v:shape>
+                <v:rect id="Rectangle 8" o:spid="_x0000_s1080" style="position:absolute;left:1259840;top:1239520;width:1142192;height:336525;visibility:visible;mso-wrap-style:square;v-text-anchor:middle" o:gfxdata="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" fillcolor="#4472c4 [3204]" strokecolor="#1f3763 [1604]" strokeweight="1pt">
+                  <v:textbox>
+                    <w:txbxContent>
+                      <w:p>
+                        <w:pPr>
+                          <w:jc w:val="center"/>
+                          <w:rPr>
+                            <w:sz w:val="20"/>
+                          </w:rPr>
+                        </w:pPr>
+                        <w:r>
+                          <w:rPr>
+                            <w:sz w:val="20"/>
+                          </w:rPr>
+                          <w:t>HTTP</w:t>
+                        </w:r>
+                      </w:p>
+                    </w:txbxContent>
+                  </v:textbox>
+                </v:rect>
+                <v:shape id="Text Box 9" o:spid="_x0000_s1081" type="#_x0000_t202" style="position:absolute;left:680720;top:1239520;width:460375;height:481330;visibility:visible;mso-wrap-style:none;v-text-anchor:top" o:gfxdata="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" filled="f" stroked="f">
+                  <v:textbox style="layout-flow:vertical-ideographic">
+                    <w:txbxContent>
+                      <w:p>
+                        <w:r>
+                          <w:t>plugin</w:t>
+                        </w:r>
+                      </w:p>
+                    </w:txbxContent>
+                  </v:textbox>
+                </v:shape>
+                <v:shape id="Text Box 12" o:spid="_x0000_s1082" type="#_x0000_t202" style="position:absolute;left:2509520;top:1239520;width:344805;height:709930;visibility:visible;mso-wrap-style:none;v-text-anchor:top" o:gfxdata="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" filled="f" stroked="f">
+                  <v:textbox style="layout-flow:vertical-ideographic">
+                    <w:txbxContent>
+                      <w:p>
+                        <w:r>
+                          <w:t>RXTXAL</w:t>
+                        </w:r>
+                      </w:p>
+                    </w:txbxContent>
+                  </v:textbox>
+                </v:shape>
+                <v:rect id="Rectangle 14" o:spid="_x0000_s1083" style="position:absolute;top:2265680;width:2971800;height:342265;visibility:visible;mso-wrap-style:square;v-text-anchor:middle" o:gfxdata="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" fillcolor="#4472c4 [3204]" strokecolor="#1f3763 [1604]" strokeweight="1pt">
+                  <v:textbox>
+                    <w:txbxContent>
+                      <w:p>
+                        <w:pPr>
+                          <w:jc w:val="center"/>
+                        </w:pPr>
+                        <w:r>
+                          <w:t>Logging</w:t>
+                        </w:r>
+                      </w:p>
+                    </w:txbxContent>
+                  </v:textbox>
+                </v:rect>
+                <v:rect id="Rectangle 11" o:spid="_x0000_s1084" style="position:absolute;left:1259840;top:1584960;width:1136478;height:676859;visibility:visible;mso-wrap-style:square;v-text-anchor:middle" o:gfxdata="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" fillcolor="#4472c4 [3204]" strokecolor="#1f3763 [1604]" strokeweight="1pt">
+                  <v:textbox>
+                    <w:txbxContent>
+                      <w:p>
+                        <w:pPr>
+                          <w:jc w:val="center"/>
+                          <w:rPr>
+                            <w:sz w:val="20"/>
+                          </w:rPr>
+                        </w:pPr>
+                        <w:r>
+                          <w:rPr>
+                            <w:sz w:val="20"/>
+                          </w:rPr>
+                          <w:t>Other…</w:t>
+                        </w:r>
+                      </w:p>
+                    </w:txbxContent>
+                  </v:textbox>
+                </v:rect>
+                <v:rect id="Rectangle 16" o:spid="_x0000_s1085" style="position:absolute;width:2972435;height:342265;visibility:visible;mso-wrap-style:square;v-text-anchor:middle" o:gfxdata="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" fillcolor="#a5a5a5 [3206]" strokecolor="#525252 [1606]" strokeweight="1pt">
+                  <v:textbox>
+                    <w:txbxContent>
+                      <w:p>
+                        <w:pPr>
+                          <w:jc w:val="center"/>
+                        </w:pPr>
+                        <w:r>
+                          <w:t>AMQP</w:t>
+                        </w:r>
+                      </w:p>
+                    </w:txbxContent>
+                  </v:textbox>
+                </v:rect>
+                <v:rect id="Rectangle 15" o:spid="_x0000_s1086" style="position:absolute;top:335280;width:2971800;height:467995;visibility:visible;mso-wrap-style:square;v-text-anchor:middle" o:gfxdata="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" fillcolor="#4472c4 [3204]" strokecolor="white [3201]" strokeweight="1.5pt">
+                  <v:textbox>
+                    <w:txbxContent>
+                      <w:p>
+                        <w:pPr>
+                          <w:jc w:val="center"/>
+                        </w:pPr>
+                        <w:proofErr w:type="spellStart"/>
+                        <w:r>
+                          <w:t>Config</w:t>
+                        </w:r>
+                        <w:proofErr w:type="spellEnd"/>
+                        <w:r>
+                          <w:t>/Register</w:t>
+                        </w:r>
+                      </w:p>
+                    </w:txbxContent>
+                  </v:textbox>
+                </v:rect>
+                <w10:wrap type="through"/>
+              </v:group>
+            </w:pict>
+          </mc:Fallback>
+        </mc:AlternateContent>
+      </w:r>
+    </w:p>
+    <w:p/>
+    <w:p/>
+    <w:p/>
+    <w:p/>
+    <w:p/>
+    <w:p/>
+    <w:p/>
+    <w:p/>
+    <w:p/>
+    <w:p/>
+    <w:p/>
+    <w:p/>
+    <w:p/>
+    <w:p/>
+    <w:p/>
+    <w:p/>
+    <w:p/>
+    <w:p>
+      <w:r>
+        <w:rPr>
+          <w:noProof/>
+        </w:rPr>
+        <mc:AlternateContent>
+          <mc:Choice Requires="wpg">
+            <w:drawing>
+              <wp:anchor distT="0" distB="0" distL="114300" distR="114300" simplePos="0" relativeHeight="251677696" behindDoc="0" locked="0" layoutInCell="1" allowOverlap="1" wp14:anchorId="0DAD6594" wp14:editId="7DC056A0">
+                <wp:simplePos x="0" y="0"/>
+                <wp:positionH relativeFrom="column">
+                  <wp:posOffset>1651635</wp:posOffset>
+                </wp:positionH>
+                <wp:positionV relativeFrom="paragraph">
+                  <wp:posOffset>901700</wp:posOffset>
+                </wp:positionV>
+                <wp:extent cx="2973070" cy="2743200"/>
+                <wp:effectExtent l="0" t="0" r="24130" b="25400"/>
+                <wp:wrapThrough wrapText="bothSides">
+                  <wp:wrapPolygon edited="0">
+                    <wp:start x="0" y="0"/>
+                    <wp:lineTo x="0" y="21600"/>
+                    <wp:lineTo x="21591" y="21600"/>
+                    <wp:lineTo x="21591" y="0"/>
+                    <wp:lineTo x="0" y="0"/>
+                  </wp:wrapPolygon>
+                </wp:wrapThrough>
+                <wp:docPr id="18" name="Group 18"/>
+                <wp:cNvGraphicFramePr/>
+                <a:graphic xmlns:a="http://schemas.openxmlformats.org/drawingml/2006/main">
+                  <a:graphicData uri="http://schemas.microsoft.com/office/word/2010/wordprocessingGroup">
+                    <wpg:wgp>
+                      <wpg:cNvGrpSpPr/>
+                      <wpg:grpSpPr>
+                        <a:xfrm>
+                          <a:off x="0" y="0"/>
+                          <a:ext cx="2973070" cy="2743200"/>
+                          <a:chOff x="1306445" y="791308"/>
+                          <a:chExt cx="2972231" cy="2743200"/>
+                        </a:xfrm>
+                      </wpg:grpSpPr>
+                      <wps:wsp>
+                        <wps:cNvPr id="20" name="Rectangle 20"/>
+                        <wps:cNvSpPr/>
+                        <wps:spPr>
+                          <a:xfrm>
+                            <a:off x="1306446" y="1591408"/>
+                            <a:ext cx="571500" cy="1505585"/>
+                          </a:xfrm>
+                          <a:prstGeom prst="rect">
+                            <a:avLst/>
+                          </a:prstGeom>
+                        </wps:spPr>
+                        <wps:style>
+                          <a:lnRef idx="2">
+                            <a:schemeClr val="accent2">
+                              <a:shade val="50000"/>
+                            </a:schemeClr>
+                          </a:lnRef>
+                          <a:fillRef idx="1">
+                            <a:schemeClr val="accent2"/>
+                          </a:fillRef>
+                          <a:effectRef idx="0">
+                            <a:schemeClr val="accent2"/>
+                          </a:effectRef>
+                          <a:fontRef idx="minor">
+                            <a:schemeClr val="lt1"/>
+                          </a:fontRef>
+                        </wps:style>
+                        <wps:bodyPr rot="0" spcFirstLastPara="0" vertOverflow="overflow" horzOverflow="overflow" vert="horz" wrap="square" lIns="91440" tIns="45720" rIns="91440" bIns="45720" numCol="1" spcCol="0" rtlCol="0" fromWordArt="0" anchor="ctr" anchorCtr="0" forceAA="0" compatLnSpc="1">
+                          <a:prstTxWarp prst="textNoShape">
+                            <a:avLst/>
+                          </a:prstTxWarp>
+                          <a:noAutofit/>
+                        </wps:bodyPr>
+                      </wps:wsp>
+                      <wps:wsp>
+                        <wps:cNvPr id="21" name="Rectangle 21"/>
+                        <wps:cNvSpPr/>
+                        <wps:spPr>
+                          <a:xfrm>
+                            <a:off x="1306445" y="1134177"/>
+                            <a:ext cx="2970326" cy="468607"/>
+                          </a:xfrm>
+                          <a:prstGeom prst="rect">
+                            <a:avLst/>
+                          </a:prstGeom>
+                        </wps:spPr>
+                        <wps:style>
+                          <a:lnRef idx="3">
+                            <a:schemeClr val="lt1"/>
+                          </a:lnRef>
+                          <a:fillRef idx="1">
+                            <a:schemeClr val="accent1"/>
+                          </a:fillRef>
+                          <a:effectRef idx="1">
+                            <a:schemeClr val="accent1"/>
+                          </a:effectRef>
+                          <a:fontRef idx="minor">
+                            <a:schemeClr val="lt1"/>
+                          </a:fontRef>
+                        </wps:style>
+                        <wps:txbx>
+                          <w:txbxContent>
+                            <w:p>
+                              <w:pPr>
+                                <w:jc w:val="center"/>
+                              </w:pPr>
+                              <w:proofErr w:type="spellStart"/>
+                              <w:r>
+                                <w:t>Config</w:t>
+                              </w:r>
+                              <w:proofErr w:type="spellEnd"/>
+                              <w:r>
+                                <w:t>/Register</w:t>
+                              </w:r>
+                            </w:p>
+                          </w:txbxContent>
+                        </wps:txbx>
+                        <wps:bodyPr rot="0" spcFirstLastPara="0" vertOverflow="overflow" horzOverflow="overflow" vert="horz" wrap="square" lIns="91440" tIns="45720" rIns="91440" bIns="45720" numCol="1" spcCol="0" rtlCol="0" fromWordArt="0" anchor="ctr" anchorCtr="0" forceAA="0" compatLnSpc="1">
+                          <a:prstTxWarp prst="textNoShape">
+                            <a:avLst/>
+                          </a:prstTxWarp>
+                          <a:noAutofit/>
+                        </wps:bodyPr>
+                      </wps:wsp>
+                      <wps:wsp>
+                        <wps:cNvPr id="22" name="Rectangle 22"/>
+                        <wps:cNvSpPr/>
+                        <wps:spPr>
+                          <a:xfrm>
+                            <a:off x="2514600" y="1591408"/>
+                            <a:ext cx="1078041" cy="457200"/>
+                          </a:xfrm>
+                          <a:prstGeom prst="rect">
+                            <a:avLst/>
+                          </a:prstGeom>
+                        </wps:spPr>
+                        <wps:style>
+                          <a:lnRef idx="2">
+                            <a:schemeClr val="accent1">
+                              <a:shade val="50000"/>
+                            </a:schemeClr>
+                          </a:lnRef>
+                          <a:fillRef idx="1">
+                            <a:schemeClr val="accent1"/>
+                          </a:fillRef>
+                          <a:effectRef idx="0">
+                            <a:schemeClr val="accent1"/>
+                          </a:effectRef>
+                          <a:fontRef idx="minor">
+                            <a:schemeClr val="lt1"/>
+                          </a:fontRef>
+                        </wps:style>
+                        <wps:txbx>
+                          <w:txbxContent>
+                            <w:p>
+                              <w:pPr>
+                                <w:jc w:val="center"/>
+                                <w:rPr>
+                                  <w:sz w:val="20"/>
+                                </w:rPr>
+                              </w:pPr>
+                              <w:r>
+                                <w:rPr>
+                                  <w:sz w:val="20"/>
+                                </w:rPr>
+                                <w:t>null</w:t>
+                              </w:r>
+                            </w:p>
+                          </w:txbxContent>
+                        </wps:txbx>
+                        <wps:bodyPr rot="0" spcFirstLastPara="0" vertOverflow="overflow" horzOverflow="overflow" vert="horz" wrap="square" lIns="91440" tIns="45720" rIns="91440" bIns="45720" numCol="1" spcCol="0" rtlCol="0" fromWordArt="0" anchor="ctr" anchorCtr="0" forceAA="0" compatLnSpc="1">
+                          <a:prstTxWarp prst="textNoShape">
+                            <a:avLst/>
+                          </a:prstTxWarp>
+                          <a:noAutofit/>
+                        </wps:bodyPr>
+                      </wps:wsp>
+                      <wps:wsp>
+                        <wps:cNvPr id="23" name="Rectangle 23"/>
+                        <wps:cNvSpPr/>
+                        <wps:spPr>
+                          <a:xfrm>
+                            <a:off x="2514600" y="2048608"/>
+                            <a:ext cx="1141766" cy="336550"/>
+                          </a:xfrm>
+                          <a:prstGeom prst="rect">
+                            <a:avLst/>
+                          </a:prstGeom>
+                        </wps:spPr>
+                        <wps:style>
+                          <a:lnRef idx="2">
+                            <a:schemeClr val="accent1">
+                              <a:shade val="50000"/>
+                            </a:schemeClr>
+                          </a:lnRef>
+                          <a:fillRef idx="1">
+                            <a:schemeClr val="accent1"/>
+                          </a:fillRef>
+                          <a:effectRef idx="0">
+                            <a:schemeClr val="accent1"/>
+                          </a:effectRef>
+                          <a:fontRef idx="minor">
+                            <a:schemeClr val="lt1"/>
+                          </a:fontRef>
+                        </wps:style>
+                        <wps:txbx>
+                          <w:txbxContent>
+                            <w:p>
+                              <w:pPr>
+                                <w:jc w:val="center"/>
+                                <w:rPr>
+                                  <w:sz w:val="20"/>
+                                </w:rPr>
+                              </w:pPr>
+                              <w:proofErr w:type="spellStart"/>
+                              <w:r>
+                                <w:rPr>
+                                  <w:sz w:val="20"/>
+                                </w:rPr>
+                                <w:t>Pinj</w:t>
+                              </w:r>
+                              <w:proofErr w:type="spellEnd"/>
+                            </w:p>
+                          </w:txbxContent>
+                        </wps:txbx>
+                        <wps:bodyPr rot="0" spcFirstLastPara="0" vertOverflow="overflow" horzOverflow="overflow" vert="horz" wrap="square" lIns="91440" tIns="45720" rIns="91440" bIns="45720" numCol="1" spcCol="0" rtlCol="0" fromWordArt="0" anchor="ctr" anchorCtr="0" forceAA="0" compatLnSpc="1">
+                          <a:prstTxWarp prst="textNoShape">
+                            <a:avLst/>
+                          </a:prstTxWarp>
+                          <a:noAutofit/>
+                        </wps:bodyPr>
+                      </wps:wsp>
+                      <wps:wsp>
+                        <wps:cNvPr id="24" name="Rectangle 24"/>
+                        <wps:cNvSpPr/>
+                        <wps:spPr>
+                          <a:xfrm>
+                            <a:off x="3592108" y="1517748"/>
+                            <a:ext cx="685299" cy="1600200"/>
+                          </a:xfrm>
+                          <a:prstGeom prst="rect">
+                            <a:avLst/>
+                          </a:prstGeom>
+                        </wps:spPr>
+                        <wps:style>
+                          <a:lnRef idx="3">
+                            <a:schemeClr val="lt1"/>
+                          </a:lnRef>
+                          <a:fillRef idx="1">
+                            <a:schemeClr val="accent2"/>
+                          </a:fillRef>
+                          <a:effectRef idx="1">
+                            <a:schemeClr val="accent2"/>
+                          </a:effectRef>
+                          <a:fontRef idx="minor">
+                            <a:schemeClr val="lt1"/>
+                          </a:fontRef>
+                        </wps:style>
+                        <wps:bodyPr rot="0" spcFirstLastPara="0" vertOverflow="overflow" horzOverflow="overflow" vert="horz" wrap="square" lIns="91440" tIns="45720" rIns="91440" bIns="45720" numCol="1" spcCol="0" rtlCol="0" fromWordArt="0" anchor="ctr" anchorCtr="0" forceAA="0" compatLnSpc="1">
+                          <a:prstTxWarp prst="textNoShape">
+                            <a:avLst/>
+                          </a:prstTxWarp>
+                          <a:noAutofit/>
+                        </wps:bodyPr>
+                      </wps:wsp>
+                      <wps:wsp>
+                        <wps:cNvPr id="25" name="Rectangle 25"/>
+                        <wps:cNvSpPr/>
+                        <wps:spPr>
+                          <a:xfrm>
+                            <a:off x="2514600" y="2391508"/>
+                            <a:ext cx="1077508" cy="345440"/>
+                          </a:xfrm>
+                          <a:prstGeom prst="rect">
+                            <a:avLst/>
+                          </a:prstGeom>
+                        </wps:spPr>
+                        <wps:style>
+                          <a:lnRef idx="2">
+                            <a:schemeClr val="accent1">
+                              <a:shade val="50000"/>
+                            </a:schemeClr>
+                          </a:lnRef>
+                          <a:fillRef idx="1">
+                            <a:schemeClr val="accent1"/>
+                          </a:fillRef>
+                          <a:effectRef idx="0">
+                            <a:schemeClr val="accent1"/>
+                          </a:effectRef>
+                          <a:fontRef idx="minor">
+                            <a:schemeClr val="lt1"/>
+                          </a:fontRef>
+                        </wps:style>
+                        <wps:txbx>
+                          <w:txbxContent>
+                            <w:p>
+                              <w:pPr>
+                                <w:jc w:val="center"/>
+                                <w:rPr>
+                                  <w:sz w:val="20"/>
+                                </w:rPr>
+                              </w:pPr>
+                              <w:r>
+                                <w:rPr>
+                                  <w:sz w:val="20"/>
+                                </w:rPr>
+                                <w:t>storage</w:t>
+                              </w:r>
+                            </w:p>
+                          </w:txbxContent>
+                        </wps:txbx>
+                        <wps:bodyPr rot="0" spcFirstLastPara="0" vertOverflow="overflow" horzOverflow="overflow" vert="horz" wrap="square" lIns="91440" tIns="45720" rIns="91440" bIns="45720" numCol="1" spcCol="0" rtlCol="0" fromWordArt="0" anchor="ctr" anchorCtr="0" forceAA="0" compatLnSpc="1">
+                          <a:prstTxWarp prst="textNoShape">
+                            <a:avLst/>
+                          </a:prstTxWarp>
+                          <a:noAutofit/>
+                        </wps:bodyPr>
+                      </wps:wsp>
+                      <wps:wsp>
+                        <wps:cNvPr id="26" name="Rectangle 26"/>
+                        <wps:cNvSpPr/>
+                        <wps:spPr>
+                          <a:xfrm>
+                            <a:off x="2514600" y="2734408"/>
+                            <a:ext cx="1077508" cy="336550"/>
+                          </a:xfrm>
+                          <a:prstGeom prst="rect">
+                            <a:avLst/>
+                          </a:prstGeom>
+                        </wps:spPr>
+                        <wps:style>
+                          <a:lnRef idx="2">
+                            <a:schemeClr val="accent1">
+                              <a:shade val="50000"/>
+                            </a:schemeClr>
+                          </a:lnRef>
+                          <a:fillRef idx="1">
+                            <a:schemeClr val="accent1"/>
+                          </a:fillRef>
+                          <a:effectRef idx="0">
+                            <a:schemeClr val="accent1"/>
+                          </a:effectRef>
+                          <a:fontRef idx="minor">
+                            <a:schemeClr val="lt1"/>
+                          </a:fontRef>
+                        </wps:style>
+                        <wps:txbx>
+                          <w:txbxContent>
+                            <w:p>
+                              <w:pPr>
+                                <w:jc w:val="center"/>
+                                <w:rPr>
+                                  <w:sz w:val="20"/>
+                                </w:rPr>
+                              </w:pPr>
+                              <w:r>
+                                <w:rPr>
+                                  <w:sz w:val="20"/>
+                                </w:rPr>
+                                <w:t>Other…</w:t>
+                              </w:r>
+                            </w:p>
+                          </w:txbxContent>
+                        </wps:txbx>
+                        <wps:bodyPr rot="0" spcFirstLastPara="0" vertOverflow="overflow" horzOverflow="overflow" vert="horz" wrap="square" lIns="91440" tIns="45720" rIns="91440" bIns="45720" numCol="1" spcCol="0" rtlCol="0" fromWordArt="0" anchor="ctr" anchorCtr="0" forceAA="0" compatLnSpc="1">
+                          <a:prstTxWarp prst="textNoShape">
+                            <a:avLst/>
+                          </a:prstTxWarp>
+                          <a:noAutofit/>
+                        </wps:bodyPr>
+                      </wps:wsp>
+                      <wps:wsp>
+                        <wps:cNvPr id="27" name="Text Box 27"/>
+                        <wps:cNvSpPr txBox="1"/>
+                        <wps:spPr>
+                          <a:xfrm>
+                            <a:off x="1306447" y="2048608"/>
+                            <a:ext cx="452627" cy="709930"/>
+                          </a:xfrm>
+                          <a:prstGeom prst="rect">
+                            <a:avLst/>
+                          </a:prstGeom>
+                          <a:noFill/>
+                          <a:ln>
+                            <a:noFill/>
+                          </a:ln>
+                          <a:effectLst/>
+                        </wps:spPr>
+                        <wps:style>
+                          <a:lnRef idx="0">
+                            <a:schemeClr val="accent1"/>
+                          </a:lnRef>
+                          <a:fillRef idx="0">
+                            <a:schemeClr val="accent1"/>
+                          </a:fillRef>
+                          <a:effectRef idx="0">
+                            <a:schemeClr val="accent1"/>
+                          </a:effectRef>
+                          <a:fontRef idx="minor">
+                            <a:schemeClr val="dk1"/>
+                          </a:fontRef>
+                        </wps:style>
+                        <wps:txbx>
+                          <w:txbxContent>
+                            <w:p>
+                              <w:r>
+                                <w:t>RXTXAL</w:t>
+                              </w:r>
+                            </w:p>
+                          </w:txbxContent>
+                        </wps:txbx>
+                        <wps:bodyPr rot="0" spcFirstLastPara="0" vertOverflow="overflow" horzOverflow="overflow" vert="eaVert" wrap="none" lIns="91440" tIns="45720" rIns="91440" bIns="45720" numCol="1" spcCol="0" rtlCol="0" fromWordArt="0" anchor="t" anchorCtr="0" forceAA="0" compatLnSpc="1">
+                          <a:prstTxWarp prst="textNoShape">
+                            <a:avLst/>
+                          </a:prstTxWarp>
+                          <a:noAutofit/>
+                        </wps:bodyPr>
+                      </wps:wsp>
+                      <wps:wsp>
+                        <wps:cNvPr id="29" name="Rectangle 29"/>
+                        <wps:cNvSpPr/>
+                        <wps:spPr>
+                          <a:xfrm>
+                            <a:off x="1828800" y="1582615"/>
+                            <a:ext cx="684530" cy="1488440"/>
+                          </a:xfrm>
+                          <a:prstGeom prst="rect">
+                            <a:avLst/>
+                          </a:prstGeom>
+                        </wps:spPr>
+                        <wps:style>
+                          <a:lnRef idx="2">
+                            <a:schemeClr val="accent1">
+                              <a:shade val="50000"/>
+                            </a:schemeClr>
+                          </a:lnRef>
+                          <a:fillRef idx="1">
+                            <a:schemeClr val="accent1"/>
+                          </a:fillRef>
+                          <a:effectRef idx="0">
+                            <a:schemeClr val="accent1"/>
+                          </a:effectRef>
+                          <a:fontRef idx="minor">
+                            <a:schemeClr val="lt1"/>
+                          </a:fontRef>
+                        </wps:style>
+                        <wps:bodyPr rot="0" spcFirstLastPara="0" vertOverflow="overflow" horzOverflow="overflow" vert="horz" wrap="square" lIns="91440" tIns="45720" rIns="91440" bIns="45720" numCol="1" spcCol="0" rtlCol="0" fromWordArt="0" anchor="ctr" anchorCtr="0" forceAA="0" compatLnSpc="1">
+                          <a:prstTxWarp prst="textNoShape">
+                            <a:avLst/>
+                          </a:prstTxWarp>
+                          <a:noAutofit/>
+                        </wps:bodyPr>
+                      </wps:wsp>
+                      <wps:wsp>
+                        <wps:cNvPr id="30" name="Rectangle 30"/>
+                        <wps:cNvSpPr/>
+                        <wps:spPr>
+                          <a:xfrm>
+                            <a:off x="1306450" y="791308"/>
+                            <a:ext cx="2971590" cy="342900"/>
+                          </a:xfrm>
+                          <a:prstGeom prst="rect">
+                            <a:avLst/>
+                          </a:prstGeom>
+                        </wps:spPr>
+                        <wps:style>
+                          <a:lnRef idx="2">
+                            <a:schemeClr val="accent3">
+                              <a:shade val="50000"/>
+                            </a:schemeClr>
+                          </a:lnRef>
+                          <a:fillRef idx="1">
+                            <a:schemeClr val="accent3"/>
+                          </a:fillRef>
+                          <a:effectRef idx="0">
+                            <a:schemeClr val="accent3"/>
+                          </a:effectRef>
+                          <a:fontRef idx="minor">
+                            <a:schemeClr val="lt1"/>
+                          </a:fontRef>
+                        </wps:style>
+                        <wps:txbx>
+                          <w:txbxContent>
+                            <w:p>
+                              <w:pPr>
+                                <w:jc w:val="center"/>
+                              </w:pPr>
+                              <w:r>
+                                <w:t>AMQP</w:t>
+                              </w:r>
+                            </w:p>
+                          </w:txbxContent>
+                        </wps:txbx>
+                        <wps:bodyPr rot="0" spcFirstLastPara="0" vertOverflow="overflow" horzOverflow="overflow" vert="horz" wrap="square" lIns="91440" tIns="45720" rIns="91440" bIns="45720" numCol="1" spcCol="0" rtlCol="0" fromWordArt="0" anchor="ctr" anchorCtr="0" forceAA="0" compatLnSpc="1">
+                          <a:prstTxWarp prst="textNoShape">
+                            <a:avLst/>
+                          </a:prstTxWarp>
+                          <a:noAutofit/>
+                        </wps:bodyPr>
+                      </wps:wsp>
+                      <wps:wsp>
+                        <wps:cNvPr id="56" name="Text Box 56"/>
+                        <wps:cNvSpPr txBox="1"/>
+                        <wps:spPr>
+                          <a:xfrm>
+                            <a:off x="1943100" y="2022231"/>
+                            <a:ext cx="459970" cy="481330"/>
+                          </a:xfrm>
+                          <a:prstGeom prst="rect">
+                            <a:avLst/>
+                          </a:prstGeom>
+                          <a:noFill/>
+                          <a:ln>
+                            <a:noFill/>
+                          </a:ln>
+                          <a:effectLst/>
+                        </wps:spPr>
+                        <wps:style>
+                          <a:lnRef idx="0">
+                            <a:schemeClr val="accent1"/>
+                          </a:lnRef>
+                          <a:fillRef idx="0">
+                            <a:schemeClr val="accent1"/>
+                          </a:fillRef>
+                          <a:effectRef idx="0">
+                            <a:schemeClr val="accent1"/>
+                          </a:effectRef>
+                          <a:fontRef idx="minor">
+                            <a:schemeClr val="dk1"/>
+                          </a:fontRef>
+                        </wps:style>
+                        <wps:txbx>
+                          <w:txbxContent>
+                            <w:p>
+                              <w:r>
+                                <w:t>plugin</w:t>
+                              </w:r>
+                            </w:p>
+                          </w:txbxContent>
+                        </wps:txbx>
+                        <wps:bodyPr rot="0" spcFirstLastPara="0" vertOverflow="overflow" horzOverflow="overflow" vert="eaVert" wrap="none" lIns="91440" tIns="45720" rIns="91440" bIns="45720" numCol="1" spcCol="0" rtlCol="0" fromWordArt="0" anchor="t" anchorCtr="0" forceAA="0" compatLnSpc="1">
+                          <a:prstTxWarp prst="textNoShape">
+                            <a:avLst/>
+                          </a:prstTxWarp>
+                          <a:noAutofit/>
+                        </wps:bodyPr>
+                      </wps:wsp>
+                      <wps:wsp>
+                        <wps:cNvPr id="57" name="Text Box 57"/>
+                        <wps:cNvSpPr txBox="1"/>
+                        <wps:spPr>
+                          <a:xfrm>
+                            <a:off x="3771891" y="1934308"/>
+                            <a:ext cx="391050" cy="709930"/>
+                          </a:xfrm>
+                          <a:prstGeom prst="rect">
+                            <a:avLst/>
+                          </a:prstGeom>
+                          <a:noFill/>
+                          <a:ln>
+                            <a:noFill/>
+                          </a:ln>
+                          <a:effectLst/>
+                        </wps:spPr>
+                        <wps:style>
+                          <a:lnRef idx="0">
+                            <a:schemeClr val="accent1"/>
+                          </a:lnRef>
+                          <a:fillRef idx="0">
+                            <a:schemeClr val="accent1"/>
+                          </a:fillRef>
+                          <a:effectRef idx="0">
+                            <a:schemeClr val="accent1"/>
+                          </a:effectRef>
+                          <a:fontRef idx="minor">
+                            <a:schemeClr val="dk1"/>
+                          </a:fontRef>
+                        </wps:style>
+                        <wps:txbx>
+                          <w:txbxContent>
+                            <w:p>
+                              <w:r>
+                                <w:t>RXTXAL</w:t>
+                              </w:r>
+                            </w:p>
+                          </w:txbxContent>
+                        </wps:txbx>
+                        <wps:bodyPr rot="0" spcFirstLastPara="0" vertOverflow="overflow" horzOverflow="overflow" vert="eaVert" wrap="none" lIns="91440" tIns="45720" rIns="91440" bIns="45720" numCol="1" spcCol="0" rtlCol="0" fromWordArt="0" anchor="t" anchorCtr="0" forceAA="0" compatLnSpc="1">
+                          <a:prstTxWarp prst="textNoShape">
+                            <a:avLst/>
+                          </a:prstTxWarp>
+                          <a:noAutofit/>
+                        </wps:bodyPr>
+                      </wps:wsp>
+                      <wps:wsp>
+                        <wps:cNvPr id="63" name="Rectangle 63"/>
+                        <wps:cNvSpPr/>
+                        <wps:spPr>
+                          <a:xfrm>
+                            <a:off x="1306456" y="3077308"/>
+                            <a:ext cx="2972220" cy="457200"/>
+                          </a:xfrm>
+                          <a:prstGeom prst="rect">
+                            <a:avLst/>
+                          </a:prstGeom>
+                        </wps:spPr>
+                        <wps:style>
+                          <a:lnRef idx="3">
+                            <a:schemeClr val="lt1"/>
+                          </a:lnRef>
+                          <a:fillRef idx="1">
+                            <a:schemeClr val="accent1"/>
+                          </a:fillRef>
+                          <a:effectRef idx="1">
+                            <a:schemeClr val="accent1"/>
+                          </a:effectRef>
+                          <a:fontRef idx="minor">
+                            <a:schemeClr val="lt1"/>
+                          </a:fontRef>
+                        </wps:style>
+                        <wps:txbx>
+                          <w:txbxContent>
+                            <w:p>
+                              <w:pPr>
+                                <w:jc w:val="center"/>
+                              </w:pPr>
+                              <w:r>
+                                <w:t>Logging</w:t>
+                              </w:r>
+                            </w:p>
+                          </w:txbxContent>
+                        </wps:txbx>
+                        <wps:bodyPr rot="0" spcFirstLastPara="0" vertOverflow="overflow" horzOverflow="overflow" vert="horz" wrap="square" lIns="91440" tIns="45720" rIns="91440" bIns="45720" numCol="1" spcCol="0" rtlCol="0" fromWordArt="0" anchor="ctr" anchorCtr="0" forceAA="0" compatLnSpc="1">
+                          <a:prstTxWarp prst="textNoShape">
+                            <a:avLst/>
+                          </a:prstTxWarp>
+                          <a:noAutofit/>
+                        </wps:bodyPr>
+                      </wps:wsp>
+                    </wpg:wgp>
+                  </a:graphicData>
+                </a:graphic>
+                <wp14:sizeRelH relativeFrom="margin">
+                  <wp14:pctWidth>0</wp14:pctWidth>
+                </wp14:sizeRelH>
+                <wp14:sizeRelV relativeFrom="margin">
+                  <wp14:pctHeight>0</wp14:pctHeight>
+                </wp14:sizeRelV>
+              </wp:anchor>
+            </w:drawing>
+          </mc:Choice>
+          <mc:Fallback>
+            <w:pict>
+              <v:group w14:anchorId="0DAD6594" id="Group 18" o:spid="_x0000_s1087" style="position:absolute;margin-left:130.05pt;margin-top:71pt;width:234.1pt;height:3in;z-index:251677696;mso-width-relative:margin;mso-height-relative:margin" coordorigin="1306445,791308" coordsize="2972231,2743200" o:gfxdata="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">
+                <v:rect id="Rectangle 20" o:spid="_x0000_s1088" style="position:absolute;left:1306446;top:1591408;width:571500;height:1505585;visibility:visible;mso-wrap-style:square;v-text-anchor:middle" o:gfxdata="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" fillcolor="#ed7d31 [3205]" strokecolor="#823b0b [1605]" strokeweight="1pt"/>
+                <v:rect id="Rectangle 21" o:spid="_x0000_s1089" style="position:absolute;left:1306445;top:1134177;width:2970326;height:468607;visibility:visible;mso-wrap-style:square;v-text-anchor:middle" o:gfxdata="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" fillcolor="#4472c4 [3204]" strokecolor="white [3201]" strokeweight="1.5pt">
+                  <v:textbox>
+                    <w:txbxContent>
+                      <w:p>
+                        <w:pPr>
+                          <w:jc w:val="center"/>
+                        </w:pPr>
+                        <w:proofErr w:type="spellStart"/>
+                        <w:r>
+                          <w:t>Config</w:t>
+                        </w:r>
+                        <w:proofErr w:type="spellEnd"/>
+                        <w:r>
+                          <w:t>/Register</w:t>
+                        </w:r>
+                      </w:p>
+                    </w:txbxContent>
+                  </v:textbox>
+                </v:rect>
+                <v:rect id="Rectangle 22" o:spid="_x0000_s1090" style="position:absolute;left:2514600;top:1591408;width:1078041;height:457200;visibility:visible;mso-wrap-style:square;v-text-anchor:middle" o:gfxdata="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" fillcolor="#4472c4 [3204]" strokecolor="#1f3763 [1604]" strokeweight="1pt">
+                  <v:textbox>
+                    <w:txbxContent>
+                      <w:p>
+                        <w:pPr>
+                          <w:jc w:val="center"/>
+                          <w:rPr>
+                            <w:sz w:val="20"/>
+                          </w:rPr>
+                        </w:pPr>
+                        <w:r>
+                          <w:rPr>
+                            <w:sz w:val="20"/>
+                          </w:rPr>
+                          <w:t>null</w:t>
+                        </w:r>
+                      </w:p>
+                    </w:txbxContent>
+                  </v:textbox>
+                </v:rect>
+                <v:rect id="Rectangle 23" o:spid="_x0000_s1091" style="position:absolute;left:2514600;top:2048608;width:1141766;height:336550;visibility:visible;mso-wrap-style:square;v-text-anchor:middle" o:gfxdata="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" fillcolor="#4472c4 [3204]" strokecolor="#1f3763 [1604]" strokeweight="1pt">
+                  <v:textbox>
+                    <w:txbxContent>
+                      <w:p>
+                        <w:pPr>
+                          <w:jc w:val="center"/>
+                          <w:rPr>
+                            <w:sz w:val="20"/>
+                          </w:rPr>
+                        </w:pPr>
+                        <w:proofErr w:type="spellStart"/>
+                        <w:r>
+                          <w:rPr>
+                            <w:sz w:val="20"/>
+                          </w:rPr>
+                          <w:t>Pinj</w:t>
+                        </w:r>
+                        <w:proofErr w:type="spellEnd"/>
+                      </w:p>
+                    </w:txbxContent>
+                  </v:textbox>
+                </v:rect>
+                <v:rect id="Rectangle 24" o:spid="_x0000_s1092" style="position:absolute;left:3592108;top:1517748;width:685299;height:1600200;visibility:visible;mso-wrap-style:square;v-text-anchor:middle" o:gfxdata="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" fillcolor="#ed7d31 [3205]" strokecolor="white [3201]" strokeweight="1.5pt"/>
+                <v:rect id="Rectangle 25" o:spid="_x0000_s1093" style="position:absolute;left:2514600;top:2391508;width:1077508;height:345440;visibility:visible;mso-wrap-style:square;v-text-anchor:middle" o:gfxdata="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" fillcolor="#4472c4 [3204]" strokecolor="#1f3763 [1604]" strokeweight="1pt">
+                  <v:textbox>
+                    <w:txbxContent>
+                      <w:p>
+                        <w:pPr>
+                          <w:jc w:val="center"/>
+                          <w:rPr>
+                            <w:sz w:val="20"/>
+                          </w:rPr>
+                        </w:pPr>
+                        <w:r>
+                          <w:rPr>
+                            <w:sz w:val="20"/>
+                          </w:rPr>
+                          <w:t>storage</w:t>
+                        </w:r>
+                      </w:p>
+                    </w:txbxContent>
+                  </v:textbox>
+                </v:rect>
+                <v:rect id="Rectangle 26" o:spid="_x0000_s1094" style="position:absolute;left:2514600;top:2734408;width:1077508;height:336550;visibility:visible;mso-wrap-style:square;v-text-anchor:middle" o:gfxdata="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" fillcolor="#4472c4 [3204]" strokecolor="#1f3763 [1604]" strokeweight="1pt">
+                  <v:textbox>
+                    <w:txbxContent>
+                      <w:p>
+                        <w:pPr>
+                          <w:jc w:val="center"/>
+                          <w:rPr>
+                            <w:sz w:val="20"/>
+                          </w:rPr>
+                        </w:pPr>
+                        <w:r>
+                          <w:rPr>
+                            <w:sz w:val="20"/>
+                          </w:rPr>
+                          <w:t>Other…</w:t>
+                        </w:r>
+                      </w:p>
+                    </w:txbxContent>
+                  </v:textbox>
+                </v:rect>
+                <v:shape id="Text Box 27" o:spid="_x0000_s1095" type="#_x0000_t202" style="position:absolute;left:1306447;top:2048608;width:452627;height:709930;visibility:visible;mso-wrap-style:none;v-text-anchor:top" o:gfxdata="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" filled="f" stroked="f">
+                  <v:textbox style="layout-flow:vertical-ideographic">
+                    <w:txbxContent>
+                      <w:p>
+                        <w:r>
+                          <w:t>RXTXAL</w:t>
+                        </w:r>
+                      </w:p>
+                    </w:txbxContent>
+                  </v:textbox>
+                </v:shape>
+                <v:rect id="Rectangle 29" o:spid="_x0000_s1096" style="position:absolute;left:1828800;top:1582615;width:684530;height:1488440;visibility:visible;mso-wrap-style:square;v-text-anchor:middle" o:gfxdata="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" fillcolor="#4472c4 [3204]" strokecolor="#1f3763 [1604]" strokeweight="1pt"/>
+                <v:rect id="Rectangle 30" o:spid="_x0000_s1097" style="position:absolute;left:1306450;top:791308;width:2971590;height:342900;visibility:visible;mso-wrap-style:square;v-text-anchor:middle" o:gfxdata="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" fillcolor="#a5a5a5 [3206]" strokecolor="#525252 [1606]" strokeweight="1pt">
+                  <v:textbox>
+                    <w:txbxContent>
+                      <w:p>
+                        <w:pPr>
+                          <w:jc w:val="center"/>
+                        </w:pPr>
+                        <w:r>
+                          <w:t>AMQP</w:t>
+                        </w:r>
+                      </w:p>
+                    </w:txbxContent>
+                  </v:textbox>
+                </v:rect>
+                <v:shape id="Text Box 56" o:spid="_x0000_s1098" type="#_x0000_t202" style="position:absolute;left:1943100;top:2022231;width:459970;height:481330;visibility:visible;mso-wrap-style:none;v-text-anchor:top" o:gfxdata="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" filled="f" stroked="f">
+                  <v:textbox style="layout-flow:vertical-ideographic">
+                    <w:txbxContent>
+                      <w:p>
+                        <w:r>
+                          <w:t>plugin</w:t>
+                        </w:r>
+                      </w:p>
+                    </w:txbxContent>
+                  </v:textbox>
+                </v:shape>
+                <v:shape id="Text Box 57" o:spid="_x0000_s1099" type="#_x0000_t202" style="position:absolute;left:3771891;top:1934308;width:391050;height:709930;visibility:visible;mso-wrap-style:none;v-text-anchor:top" o:gfxdata="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" filled="f" stroked="f">
+                  <v:textbox style="layout-flow:vertical-ideographic">
+                    <w:txbxContent>
+                      <w:p>
+                        <w:r>
+                          <w:t>RXTXAL</w:t>
+                        </w:r>
+                      </w:p>
+                    </w:txbxContent>
+                  </v:textbox>
+                </v:shape>
+                <v:rect id="Rectangle 63" o:spid="_x0000_s1100" style="position:absolute;left:1306456;top:3077308;width:2972220;height:457200;visibility:visible;mso-wrap-style:square;v-text-anchor:middle" o:gfxdata="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" fillcolor="#4472c4 [3204]" strokecolor="white [3201]" strokeweight="1.5pt">
+                  <v:textbox>
+                    <w:txbxContent>
+                      <w:p>
+                        <w:pPr>
+                          <w:jc w:val="center"/>
+                        </w:pPr>
+                        <w:r>
+                          <w:t>Logging</w:t>
+                        </w:r>
+                      </w:p>
+                    </w:txbxContent>
+                  </v:textbox>
+                </v:rect>
+                <w10:wrap type="through"/>
+              </v:group>
+            </w:pict>
+          </mc:Fallback>
+        </mc:AlternateContent>
+      </w:r>
+    </w:p>
     <w:sectPr>
       <w:pgSz w:w="12240" w:h="15840"/>
       <w:pgMar w:top="1440" w:right="1440" w:bottom="1440" w:left="1440" w:header="720" w:footer="720" w:gutter="0"/>
@@ -2908,7 +5106,7 @@
 </file>
 
 <file path=customXml/itemProps1.xml><?xml version="1.0" encoding="utf-8"?>
-<ds:datastoreItem xmlns:ds="http://schemas.openxmlformats.org/officeDocument/2006/customXml" ds:itemID="{BFAC295B-C802-C944-BBD2-6398163AFECE}">
+<ds:datastoreItem xmlns:ds="http://schemas.openxmlformats.org/officeDocument/2006/customXml" ds:itemID="{39383F7F-24AE-0E43-B6FC-0A13A9524875}">
   <ds:schemaRefs>
     <ds:schemaRef ds:uri="http://schemas.openxmlformats.org/officeDocument/2006/bibliography"/>
   </ds:schemaRefs>

</xml_diff>